<commit_message>
Finish a new Pallet Firebase Program
</commit_message>
<xml_diff>
--- a/Firebase 预习/Firebase 笔记.docx
+++ b/Firebase 预习/Firebase 笔记.docx
@@ -5,25 +5,18 @@
     <w:p>
       <w:pPr>
         <w:jc w:val="center"/>
+      </w:pPr>
+      <w:r>
         <w:rPr>
           <w:sz w:val="52"/>
           <w:szCs w:val="52"/>
         </w:rPr>
-      </w:pPr>
-      <w:r>
-        <w:rPr>
-          <w:sz w:val="52"/>
-          <w:szCs w:val="52"/>
-        </w:rPr>
         <w:t>CS385 Learning Note</w:t>
       </w:r>
-    </w:p>
-    <w:p>
       <w:r>
         <w:rPr>
           <w:noProof/>
         </w:rPr>
-        <w:lastRenderedPageBreak/>
         <w:drawing>
           <wp:inline distT="0" distB="0" distL="0" distR="0" wp14:anchorId="34EE3C1B" wp14:editId="658F0A5E">
             <wp:extent cx="5731510" cy="4316730"/>
@@ -2502,7 +2495,7 @@
       <w:pPr>
         <w:ind w:leftChars="100" w:left="220"/>
         <w:rPr>
-          <w:rFonts w:ascii="Segoe UI" w:hAnsi="Segoe UI" w:cs="Segoe UI" w:hint="eastAsia"/>
+          <w:rFonts w:ascii="Segoe UI" w:hAnsi="Segoe UI" w:cs="Segoe UI"/>
           <w:color w:val="0F0F0F"/>
         </w:rPr>
       </w:pPr>
@@ -2708,7 +2701,7 @@
       <w:pPr>
         <w:ind w:leftChars="100" w:left="220"/>
         <w:rPr>
-          <w:rFonts w:ascii="Segoe UI" w:hAnsi="Segoe UI" w:cs="Segoe UI" w:hint="eastAsia"/>
+          <w:rFonts w:ascii="Segoe UI" w:hAnsi="Segoe UI" w:cs="Segoe UI"/>
           <w:color w:val="0F0F0F"/>
         </w:rPr>
       </w:pPr>
@@ -2728,10 +2721,7 @@
         <w:t>a</w:t>
       </w:r>
       <w:r>
-        <w:t>lletDashboard</w:t>
-      </w:r>
-      <w:r>
-        <w:t>.js</w:t>
+        <w:t>lletDashboard.js</w:t>
       </w:r>
     </w:p>
     <w:p>
@@ -3045,7 +3035,7 @@
       <w:pPr>
         <w:ind w:leftChars="100" w:left="220"/>
         <w:rPr>
-          <w:rFonts w:ascii="Segoe UI" w:hAnsi="Segoe UI" w:cs="Segoe UI" w:hint="eastAsia"/>
+          <w:rFonts w:ascii="Segoe UI" w:hAnsi="Segoe UI" w:cs="Segoe UI"/>
           <w:color w:val="0F0F0F"/>
           <w:lang w:val="en-US"/>
         </w:rPr>
@@ -3494,7 +3484,7 @@
       <w:pPr>
         <w:ind w:leftChars="100" w:left="220"/>
         <w:rPr>
-          <w:rFonts w:ascii="Segoe UI" w:hAnsi="Segoe UI" w:cs="Segoe UI" w:hint="eastAsia"/>
+          <w:rFonts w:ascii="Segoe UI" w:hAnsi="Segoe UI" w:cs="Segoe UI"/>
           <w:color w:val="0F0F0F"/>
           <w:lang w:val="en-US"/>
         </w:rPr>
@@ -3869,14 +3859,15 @@
       <w:pPr>
         <w:ind w:leftChars="100" w:left="220"/>
         <w:rPr>
-          <w:rFonts w:ascii="Segoe UI" w:hAnsi="Segoe UI" w:cs="Segoe UI" w:hint="eastAsia"/>
-          <w:color w:val="0F0F0F"/>
-          <w:lang w:val="en-US"/>
-        </w:rPr>
-      </w:pPr>
-      <w:r>
-        <w:rPr>
-          <w:rFonts w:ascii="Segoe UI" w:hAnsi="Segoe UI" w:cs="Segoe UI"/>
+          <w:rFonts w:ascii="Segoe UI" w:hAnsi="Segoe UI" w:cs="Segoe UI"/>
+          <w:color w:val="0F0F0F"/>
+          <w:lang w:val="en-US"/>
+        </w:rPr>
+      </w:pPr>
+      <w:r>
+        <w:rPr>
+          <w:rFonts w:ascii="Segoe UI" w:hAnsi="Segoe UI" w:cs="Segoe UI"/>
+          <w:noProof/>
           <w:color w:val="0F0F0F"/>
           <w:lang w:val="en-US"/>
         </w:rPr>
@@ -3952,6 +3943,7 @@
       <w:r>
         <w:rPr>
           <w:rFonts w:ascii="Segoe UI" w:hAnsi="Segoe UI" w:cs="Segoe UI"/>
+          <w:noProof/>
           <w:color w:val="0F0F0F"/>
           <w:lang w:val="en-US"/>
         </w:rPr>
@@ -4343,7 +4335,7 @@
       <w:pPr>
         <w:ind w:leftChars="200" w:left="440"/>
         <w:rPr>
-          <w:rFonts w:ascii="Segoe UI" w:hAnsi="Segoe UI" w:cs="Segoe UI" w:hint="eastAsia"/>
+          <w:rFonts w:ascii="Segoe UI" w:hAnsi="Segoe UI" w:cs="Segoe UI"/>
           <w:color w:val="0F0F0F"/>
           <w:lang w:val="en-US"/>
         </w:rPr>
@@ -4427,7 +4419,7 @@
       <w:pPr>
         <w:ind w:leftChars="200" w:left="440"/>
         <w:rPr>
-          <w:rFonts w:ascii="Segoe UI" w:hAnsi="Segoe UI" w:cs="Segoe UI" w:hint="eastAsia"/>
+          <w:rFonts w:ascii="Segoe UI" w:hAnsi="Segoe UI" w:cs="Segoe UI"/>
           <w:color w:val="0F0F0F"/>
           <w:lang w:val="en-US"/>
         </w:rPr>
@@ -4993,7 +4985,7 @@
       <w:pPr>
         <w:ind w:leftChars="300" w:left="660"/>
         <w:rPr>
-          <w:rFonts w:ascii="Segoe UI" w:hAnsi="Segoe UI" w:cs="Segoe UI" w:hint="eastAsia"/>
+          <w:rFonts w:ascii="Segoe UI" w:hAnsi="Segoe UI" w:cs="Segoe UI"/>
           <w:color w:val="0F0F0F"/>
           <w:lang w:val="en-US"/>
         </w:rPr>
@@ -5077,7 +5069,7 @@
       <w:pPr>
         <w:ind w:leftChars="300" w:left="660"/>
         <w:rPr>
-          <w:rFonts w:ascii="Segoe UI" w:hAnsi="Segoe UI" w:cs="Segoe UI" w:hint="eastAsia"/>
+          <w:rFonts w:ascii="Segoe UI" w:hAnsi="Segoe UI" w:cs="Segoe UI"/>
           <w:color w:val="0F0F0F"/>
           <w:lang w:val="en-US"/>
         </w:rPr>
@@ -5197,7 +5189,7 @@
       <w:pPr>
         <w:ind w:leftChars="200" w:left="440" w:firstLine="220"/>
         <w:rPr>
-          <w:rFonts w:ascii="Segoe UI" w:hAnsi="Segoe UI" w:cs="Segoe UI" w:hint="eastAsia"/>
+          <w:rFonts w:ascii="Segoe UI" w:hAnsi="Segoe UI" w:cs="Segoe UI"/>
           <w:i/>
           <w:iCs/>
           <w:color w:val="0F0F0F"/>
@@ -5319,7 +5311,7 @@
       <w:pPr>
         <w:ind w:leftChars="200" w:left="440"/>
         <w:rPr>
-          <w:rFonts w:ascii="Segoe UI" w:hAnsi="Segoe UI" w:cs="Segoe UI" w:hint="eastAsia"/>
+          <w:rFonts w:ascii="Segoe UI" w:hAnsi="Segoe UI" w:cs="Segoe UI"/>
           <w:color w:val="0F0F0F"/>
         </w:rPr>
       </w:pPr>
@@ -5381,7 +5373,7 @@
       <w:pPr>
         <w:ind w:leftChars="200" w:left="440"/>
         <w:rPr>
-          <w:rFonts w:ascii="Segoe UI" w:hAnsi="Segoe UI" w:cs="Segoe UI" w:hint="eastAsia"/>
+          <w:rFonts w:ascii="Segoe UI" w:hAnsi="Segoe UI" w:cs="Segoe UI"/>
           <w:b/>
           <w:bCs/>
           <w:color w:val="0F0F0F"/>
@@ -5430,7 +5422,7 @@
       <w:pPr>
         <w:ind w:leftChars="200" w:left="440"/>
         <w:rPr>
-          <w:rFonts w:ascii="Segoe UI" w:hAnsi="Segoe UI" w:cs="Segoe UI" w:hint="eastAsia"/>
+          <w:rFonts w:ascii="Segoe UI" w:hAnsi="Segoe UI" w:cs="Segoe UI"/>
           <w:color w:val="0F0F0F"/>
         </w:rPr>
       </w:pPr>
@@ -5524,7 +5516,7 @@
       <w:pPr>
         <w:ind w:leftChars="200" w:left="440"/>
         <w:rPr>
-          <w:rFonts w:ascii="Segoe UI" w:hAnsi="Segoe UI" w:cs="Segoe UI" w:hint="eastAsia"/>
+          <w:rFonts w:ascii="Segoe UI" w:hAnsi="Segoe UI" w:cs="Segoe UI"/>
           <w:b/>
           <w:bCs/>
           <w:color w:val="0F0F0F"/>
@@ -5573,7 +5565,7 @@
       <w:pPr>
         <w:ind w:leftChars="200" w:left="440"/>
         <w:rPr>
-          <w:rFonts w:ascii="Segoe UI" w:hAnsi="Segoe UI" w:cs="Segoe UI" w:hint="eastAsia"/>
+          <w:rFonts w:ascii="Segoe UI" w:hAnsi="Segoe UI" w:cs="Segoe UI"/>
           <w:color w:val="0F0F0F"/>
         </w:rPr>
       </w:pPr>
@@ -5605,7 +5597,7 @@
       <w:pPr>
         <w:ind w:leftChars="200" w:left="440"/>
         <w:rPr>
-          <w:rFonts w:ascii="Segoe UI" w:hAnsi="Segoe UI" w:cs="Segoe UI" w:hint="eastAsia"/>
+          <w:rFonts w:ascii="Segoe UI" w:hAnsi="Segoe UI" w:cs="Segoe UI"/>
           <w:color w:val="0F0F0F"/>
         </w:rPr>
       </w:pPr>
@@ -5636,7 +5628,7 @@
       <w:pPr>
         <w:ind w:leftChars="200" w:left="440"/>
         <w:rPr>
-          <w:rFonts w:ascii="Segoe UI" w:hAnsi="Segoe UI" w:cs="Segoe UI" w:hint="eastAsia"/>
+          <w:rFonts w:ascii="Segoe UI" w:hAnsi="Segoe UI" w:cs="Segoe UI"/>
           <w:color w:val="0F0F0F"/>
         </w:rPr>
       </w:pPr>
@@ -5711,7 +5703,7 @@
       <w:pPr>
         <w:ind w:leftChars="200" w:left="440"/>
         <w:rPr>
-          <w:rFonts w:ascii="Segoe UI" w:hAnsi="Segoe UI" w:cs="Segoe UI" w:hint="eastAsia"/>
+          <w:rFonts w:ascii="Segoe UI" w:hAnsi="Segoe UI" w:cs="Segoe UI"/>
           <w:color w:val="0F0F0F"/>
         </w:rPr>
       </w:pPr>
@@ -5757,7 +5749,7 @@
       <w:pPr>
         <w:ind w:leftChars="200" w:left="440"/>
         <w:rPr>
-          <w:rFonts w:ascii="Segoe UI" w:hAnsi="Segoe UI" w:cs="Segoe UI" w:hint="eastAsia"/>
+          <w:rFonts w:ascii="Segoe UI" w:hAnsi="Segoe UI" w:cs="Segoe UI"/>
           <w:b/>
           <w:bCs/>
           <w:color w:val="0F0F0F"/>
@@ -5786,7 +5778,7 @@
       <w:pPr>
         <w:ind w:leftChars="200" w:left="440"/>
         <w:rPr>
-          <w:rFonts w:ascii="Segoe UI" w:hAnsi="Segoe UI" w:cs="Segoe UI" w:hint="eastAsia"/>
+          <w:rFonts w:ascii="Segoe UI" w:hAnsi="Segoe UI" w:cs="Segoe UI"/>
           <w:color w:val="0F0F0F"/>
         </w:rPr>
       </w:pPr>
@@ -5830,7 +5822,7 @@
       <w:pPr>
         <w:ind w:leftChars="200" w:left="440"/>
         <w:rPr>
-          <w:rFonts w:ascii="Segoe UI" w:hAnsi="Segoe UI" w:cs="Segoe UI" w:hint="eastAsia"/>
+          <w:rFonts w:ascii="Segoe UI" w:hAnsi="Segoe UI" w:cs="Segoe UI"/>
           <w:color w:val="0F0F0F"/>
         </w:rPr>
       </w:pPr>
@@ -5856,6 +5848,2160 @@
           <w:color w:val="0F0F0F"/>
         </w:rPr>
         <w:t>函数可以访问这些状态数据，并在用户提交表单时使用它们。</w:t>
+      </w:r>
+    </w:p>
+    <w:p>
+      <w:pPr>
+        <w:ind w:leftChars="200" w:left="440"/>
+        <w:rPr>
+          <w:rFonts w:ascii="Segoe UI" w:hAnsi="Segoe UI" w:cs="Segoe UI"/>
+          <w:color w:val="0F0F0F"/>
+        </w:rPr>
+      </w:pPr>
+    </w:p>
+    <w:p>
+      <w:pPr>
+        <w:ind w:leftChars="100" w:left="220"/>
+      </w:pPr>
+      <w:proofErr w:type="spellStart"/>
+      <w:proofErr w:type="gramStart"/>
+      <w:r>
+        <w:rPr>
+          <w:rFonts w:ascii="Ubuntu Mono" w:eastAsia="SimSun" w:hAnsi="Ubuntu Mono" w:cs="SimSun"/>
+          <w:b/>
+          <w:bCs/>
+          <w:color w:val="0F0F0F"/>
+          <w:sz w:val="32"/>
+          <w:szCs w:val="32"/>
+          <w:bdr w:val="single" w:sz="2" w:space="0" w:color="D9D9E3" w:frame="1"/>
+          <w:shd w:val="pct15" w:color="auto" w:fill="FFFFFF"/>
+        </w:rPr>
+        <w:t>addDoc</w:t>
+      </w:r>
+      <w:proofErr w:type="spellEnd"/>
+      <w:r>
+        <w:rPr>
+          <w:rFonts w:ascii="Ubuntu Mono" w:eastAsia="SimSun" w:hAnsi="Ubuntu Mono" w:cs="SimSun"/>
+          <w:b/>
+          <w:bCs/>
+          <w:color w:val="0F0F0F"/>
+          <w:sz w:val="32"/>
+          <w:szCs w:val="32"/>
+          <w:bdr w:val="single" w:sz="2" w:space="0" w:color="D9D9E3" w:frame="1"/>
+          <w:shd w:val="pct15" w:color="auto" w:fill="FFFFFF"/>
+        </w:rPr>
+        <w:t>(</w:t>
+      </w:r>
+      <w:proofErr w:type="gramEnd"/>
+      <w:r>
+        <w:rPr>
+          <w:rFonts w:ascii="Ubuntu Mono" w:eastAsia="SimSun" w:hAnsi="Ubuntu Mono" w:cs="SimSun"/>
+          <w:b/>
+          <w:bCs/>
+          <w:color w:val="0F0F0F"/>
+          <w:sz w:val="32"/>
+          <w:szCs w:val="32"/>
+          <w:bdr w:val="single" w:sz="2" w:space="0" w:color="D9D9E3" w:frame="1"/>
+          <w:shd w:val="pct15" w:color="auto" w:fill="FFFFFF"/>
+        </w:rPr>
+        <w:t>collection(</w:t>
+      </w:r>
+      <w:proofErr w:type="spellStart"/>
+      <w:r>
+        <w:rPr>
+          <w:rFonts w:ascii="Ubuntu Mono" w:eastAsia="SimSun" w:hAnsi="Ubuntu Mono" w:cs="SimSun"/>
+          <w:b/>
+          <w:bCs/>
+          <w:color w:val="0F0F0F"/>
+          <w:sz w:val="32"/>
+          <w:szCs w:val="32"/>
+          <w:bdr w:val="single" w:sz="2" w:space="0" w:color="D9D9E3" w:frame="1"/>
+          <w:shd w:val="pct15" w:color="auto" w:fill="FFFFFF"/>
+        </w:rPr>
+        <w:t>db</w:t>
+      </w:r>
+      <w:proofErr w:type="spellEnd"/>
+      <w:r>
+        <w:rPr>
+          <w:rFonts w:ascii="Ubuntu Mono" w:eastAsia="SimSun" w:hAnsi="Ubuntu Mono" w:cs="SimSun"/>
+          <w:b/>
+          <w:bCs/>
+          <w:color w:val="0F0F0F"/>
+          <w:sz w:val="32"/>
+          <w:szCs w:val="32"/>
+          <w:bdr w:val="single" w:sz="2" w:space="0" w:color="D9D9E3" w:frame="1"/>
+          <w:shd w:val="pct15" w:color="auto" w:fill="FFFFFF"/>
+        </w:rPr>
+        <w:t xml:space="preserve">, "pallets"), </w:t>
+      </w:r>
+      <w:proofErr w:type="spellStart"/>
+      <w:r>
+        <w:rPr>
+          <w:rFonts w:ascii="Ubuntu Mono" w:eastAsia="SimSun" w:hAnsi="Ubuntu Mono" w:cs="SimSun"/>
+          <w:b/>
+          <w:bCs/>
+          <w:color w:val="0F0F0F"/>
+          <w:sz w:val="32"/>
+          <w:szCs w:val="32"/>
+          <w:bdr w:val="single" w:sz="2" w:space="0" w:color="D9D9E3" w:frame="1"/>
+          <w:shd w:val="pct15" w:color="auto" w:fill="FFFFFF"/>
+        </w:rPr>
+        <w:t>newData</w:t>
+      </w:r>
+      <w:proofErr w:type="spellEnd"/>
+      <w:r>
+        <w:rPr>
+          <w:rFonts w:ascii="Ubuntu Mono" w:eastAsia="SimSun" w:hAnsi="Ubuntu Mono" w:cs="SimSun"/>
+          <w:b/>
+          <w:bCs/>
+          <w:color w:val="0F0F0F"/>
+          <w:sz w:val="32"/>
+          <w:szCs w:val="32"/>
+          <w:bdr w:val="single" w:sz="2" w:space="0" w:color="D9D9E3" w:frame="1"/>
+          <w:shd w:val="pct15" w:color="auto" w:fill="FFFFFF"/>
+        </w:rPr>
+        <w:t>)</w:t>
+      </w:r>
+    </w:p>
+    <w:p>
+      <w:pPr>
+        <w:ind w:leftChars="200" w:left="440"/>
+        <w:rPr>
+          <w:rFonts w:ascii="Segoe UI" w:hAnsi="Segoe UI" w:cs="Segoe UI"/>
+          <w:color w:val="0F0F0F"/>
+        </w:rPr>
+      </w:pPr>
+      <w:proofErr w:type="spellStart"/>
+      <w:r>
+        <w:rPr>
+          <w:rFonts w:ascii="Segoe UI" w:hAnsi="Segoe UI" w:cs="Segoe UI" w:hint="eastAsia"/>
+          <w:color w:val="0F0F0F"/>
+        </w:rPr>
+        <w:t>addDoc</w:t>
+      </w:r>
+      <w:proofErr w:type="spellEnd"/>
+      <w:r>
+        <w:rPr>
+          <w:rFonts w:ascii="Segoe UI" w:hAnsi="Segoe UI" w:cs="Segoe UI" w:hint="eastAsia"/>
+          <w:color w:val="0F0F0F"/>
+        </w:rPr>
+        <w:t xml:space="preserve"> </w:t>
+      </w:r>
+      <w:r>
+        <w:rPr>
+          <w:rFonts w:ascii="Segoe UI" w:hAnsi="Segoe UI" w:cs="Segoe UI" w:hint="eastAsia"/>
+          <w:color w:val="0F0F0F"/>
+        </w:rPr>
+        <w:t>是一个</w:t>
+      </w:r>
+      <w:proofErr w:type="spellStart"/>
+      <w:r>
+        <w:rPr>
+          <w:rFonts w:ascii="Segoe UI" w:hAnsi="Segoe UI" w:cs="Segoe UI" w:hint="eastAsia"/>
+          <w:color w:val="0F0F0F"/>
+        </w:rPr>
+        <w:t>Firestore</w:t>
+      </w:r>
+      <w:proofErr w:type="spellEnd"/>
+      <w:r>
+        <w:rPr>
+          <w:rFonts w:ascii="Segoe UI" w:hAnsi="Segoe UI" w:cs="Segoe UI" w:hint="eastAsia"/>
+          <w:color w:val="0F0F0F"/>
+        </w:rPr>
+        <w:t>方法，用于在指定的集合中添加一个新文档。</w:t>
+      </w:r>
+    </w:p>
+    <w:p>
+      <w:pPr>
+        <w:ind w:leftChars="200" w:left="440"/>
+        <w:rPr>
+          <w:rFonts w:ascii="Segoe UI" w:hAnsi="Segoe UI" w:cs="Segoe UI" w:hint="eastAsia"/>
+          <w:color w:val="0F0F0F"/>
+        </w:rPr>
+      </w:pPr>
+      <w:r>
+        <w:rPr>
+          <w:rFonts w:ascii="Segoe UI" w:hAnsi="Segoe UI" w:cs="Segoe UI" w:hint="eastAsia"/>
+          <w:color w:val="0F0F0F"/>
+        </w:rPr>
+        <w:t>需要传递两个参数：一个是集合的引用，另一个是要添加的新文档的数据（</w:t>
+      </w:r>
+      <w:proofErr w:type="spellStart"/>
+      <w:r>
+        <w:rPr>
+          <w:rFonts w:ascii="Segoe UI" w:hAnsi="Segoe UI" w:cs="Segoe UI" w:hint="eastAsia"/>
+          <w:color w:val="0F0F0F"/>
+        </w:rPr>
+        <w:t>newData</w:t>
+      </w:r>
+      <w:proofErr w:type="spellEnd"/>
+      <w:r>
+        <w:rPr>
+          <w:rFonts w:ascii="Segoe UI" w:hAnsi="Segoe UI" w:cs="Segoe UI" w:hint="eastAsia"/>
+          <w:color w:val="0F0F0F"/>
+        </w:rPr>
+        <w:t>）。</w:t>
+      </w:r>
+    </w:p>
+    <w:p>
+      <w:pPr>
+        <w:ind w:leftChars="300" w:left="660"/>
+        <w:rPr>
+          <w:rFonts w:ascii="Segoe UI" w:hAnsi="Segoe UI" w:cs="Segoe UI" w:hint="eastAsia"/>
+          <w:color w:val="0F0F0F"/>
+        </w:rPr>
+      </w:pPr>
+      <w:r>
+        <w:rPr>
+          <w:rFonts w:ascii="Segoe UI" w:hAnsi="Segoe UI" w:cs="Segoe UI"/>
+          <w:color w:val="0F0F0F"/>
+        </w:rPr>
+        <w:t>-</w:t>
+      </w:r>
+      <w:proofErr w:type="spellStart"/>
+      <w:r>
+        <w:rPr>
+          <w:rFonts w:ascii="Segoe UI" w:hAnsi="Segoe UI" w:cs="Segoe UI" w:hint="eastAsia"/>
+          <w:color w:val="0F0F0F"/>
+        </w:rPr>
+        <w:t>db</w:t>
+      </w:r>
+      <w:proofErr w:type="spellEnd"/>
+      <w:r>
+        <w:rPr>
+          <w:rFonts w:ascii="Segoe UI" w:hAnsi="Segoe UI" w:cs="Segoe UI" w:hint="eastAsia"/>
+          <w:color w:val="0F0F0F"/>
+        </w:rPr>
+        <w:t xml:space="preserve"> </w:t>
+      </w:r>
+      <w:r>
+        <w:rPr>
+          <w:rFonts w:ascii="Segoe UI" w:hAnsi="Segoe UI" w:cs="Segoe UI" w:hint="eastAsia"/>
+          <w:color w:val="0F0F0F"/>
+        </w:rPr>
+        <w:t>是对</w:t>
+      </w:r>
+      <w:proofErr w:type="spellStart"/>
+      <w:r>
+        <w:rPr>
+          <w:rFonts w:ascii="Segoe UI" w:hAnsi="Segoe UI" w:cs="Segoe UI" w:hint="eastAsia"/>
+          <w:color w:val="0F0F0F"/>
+        </w:rPr>
+        <w:t>Firestore</w:t>
+      </w:r>
+      <w:proofErr w:type="spellEnd"/>
+      <w:r>
+        <w:rPr>
+          <w:rFonts w:ascii="Segoe UI" w:hAnsi="Segoe UI" w:cs="Segoe UI" w:hint="eastAsia"/>
+          <w:color w:val="0F0F0F"/>
+        </w:rPr>
+        <w:t>数据库的引用。</w:t>
+      </w:r>
+    </w:p>
+    <w:p>
+      <w:pPr>
+        <w:ind w:leftChars="300" w:left="660"/>
+        <w:rPr>
+          <w:rFonts w:ascii="Segoe UI" w:hAnsi="Segoe UI" w:cs="Segoe UI"/>
+          <w:color w:val="0F0F0F"/>
+        </w:rPr>
+      </w:pPr>
+      <w:r>
+        <w:rPr>
+          <w:rFonts w:ascii="Segoe UI" w:hAnsi="Segoe UI" w:cs="Segoe UI"/>
+          <w:color w:val="0F0F0F"/>
+        </w:rPr>
+        <w:t>-</w:t>
+      </w:r>
+      <w:r>
+        <w:rPr>
+          <w:rFonts w:ascii="Segoe UI" w:hAnsi="Segoe UI" w:cs="Segoe UI" w:hint="eastAsia"/>
+          <w:color w:val="0F0F0F"/>
+        </w:rPr>
+        <w:t xml:space="preserve">"pallets" </w:t>
+      </w:r>
+      <w:r>
+        <w:rPr>
+          <w:rFonts w:ascii="Segoe UI" w:hAnsi="Segoe UI" w:cs="Segoe UI" w:hint="eastAsia"/>
+          <w:color w:val="0F0F0F"/>
+        </w:rPr>
+        <w:t>是集合的名称。</w:t>
+      </w:r>
+    </w:p>
+    <w:p>
+      <w:pPr>
+        <w:ind w:leftChars="300" w:left="660"/>
+        <w:rPr>
+          <w:rFonts w:ascii="Segoe UI" w:hAnsi="Segoe UI" w:cs="Segoe UI" w:hint="eastAsia"/>
+          <w:color w:val="0F0F0F"/>
+        </w:rPr>
+      </w:pPr>
+      <w:r>
+        <w:rPr>
+          <w:rFonts w:ascii="Segoe UI" w:hAnsi="Segoe UI" w:cs="Segoe UI"/>
+          <w:color w:val="0F0F0F"/>
+        </w:rPr>
+        <w:t>-</w:t>
+      </w:r>
+      <w:proofErr w:type="spellStart"/>
+      <w:r>
+        <w:rPr>
+          <w:rFonts w:ascii="Segoe UI" w:hAnsi="Segoe UI" w:cs="Segoe UI" w:hint="eastAsia"/>
+          <w:color w:val="0F0F0F"/>
+        </w:rPr>
+        <w:t>newData</w:t>
+      </w:r>
+      <w:proofErr w:type="spellEnd"/>
+      <w:r>
+        <w:rPr>
+          <w:rFonts w:ascii="Segoe UI" w:hAnsi="Segoe UI" w:cs="Segoe UI" w:hint="eastAsia"/>
+          <w:color w:val="0F0F0F"/>
+        </w:rPr>
+        <w:t xml:space="preserve"> </w:t>
+      </w:r>
+      <w:r>
+        <w:rPr>
+          <w:rFonts w:ascii="Segoe UI" w:hAnsi="Segoe UI" w:cs="Segoe UI" w:hint="eastAsia"/>
+          <w:color w:val="0F0F0F"/>
+        </w:rPr>
+        <w:t>是一个对象，包含了你想在新文档中存储的数据。</w:t>
+      </w:r>
+    </w:p>
+    <w:p>
+      <w:pPr>
+        <w:ind w:leftChars="200" w:left="440"/>
+        <w:rPr>
+          <w:rFonts w:ascii="Segoe UI" w:hAnsi="Segoe UI" w:cs="Segoe UI" w:hint="eastAsia"/>
+          <w:color w:val="0F0F0F"/>
+        </w:rPr>
+      </w:pPr>
+      <w:r>
+        <w:rPr>
+          <w:rFonts w:ascii="Segoe UI" w:hAnsi="Segoe UI" w:cs="Segoe UI" w:hint="eastAsia"/>
+          <w:b/>
+          <w:bCs/>
+          <w:color w:val="0F0F0F"/>
+        </w:rPr>
+        <w:t>自动生成的文档</w:t>
+      </w:r>
+      <w:r>
+        <w:rPr>
+          <w:rFonts w:ascii="Segoe UI" w:hAnsi="Segoe UI" w:cs="Segoe UI" w:hint="eastAsia"/>
+          <w:b/>
+          <w:bCs/>
+          <w:color w:val="0F0F0F"/>
+        </w:rPr>
+        <w:t>ID</w:t>
+      </w:r>
+      <w:r>
+        <w:rPr>
+          <w:rFonts w:ascii="Segoe UI" w:hAnsi="Segoe UI" w:cs="Segoe UI" w:hint="eastAsia"/>
+          <w:b/>
+          <w:bCs/>
+          <w:color w:val="0F0F0F"/>
+        </w:rPr>
+        <w:t>：</w:t>
+      </w:r>
+      <w:r>
+        <w:rPr>
+          <w:rFonts w:ascii="Segoe UI" w:hAnsi="Segoe UI" w:cs="Segoe UI" w:hint="eastAsia"/>
+          <w:color w:val="0F0F0F"/>
+        </w:rPr>
+        <w:t>当使用</w:t>
+      </w:r>
+      <w:r>
+        <w:rPr>
+          <w:rFonts w:ascii="Segoe UI" w:hAnsi="Segoe UI" w:cs="Segoe UI" w:hint="eastAsia"/>
+          <w:color w:val="0F0F0F"/>
+        </w:rPr>
+        <w:t xml:space="preserve"> </w:t>
+      </w:r>
+      <w:proofErr w:type="spellStart"/>
+      <w:r>
+        <w:rPr>
+          <w:rFonts w:ascii="Segoe UI" w:hAnsi="Segoe UI" w:cs="Segoe UI" w:hint="eastAsia"/>
+          <w:color w:val="0F0F0F"/>
+        </w:rPr>
+        <w:t>addDoc</w:t>
+      </w:r>
+      <w:proofErr w:type="spellEnd"/>
+      <w:r>
+        <w:rPr>
+          <w:rFonts w:ascii="Segoe UI" w:hAnsi="Segoe UI" w:cs="Segoe UI" w:hint="eastAsia"/>
+          <w:color w:val="0F0F0F"/>
+        </w:rPr>
+        <w:t xml:space="preserve"> </w:t>
+      </w:r>
+      <w:r>
+        <w:rPr>
+          <w:rFonts w:ascii="Segoe UI" w:hAnsi="Segoe UI" w:cs="Segoe UI" w:hint="eastAsia"/>
+          <w:color w:val="0F0F0F"/>
+        </w:rPr>
+        <w:t>添加文档时，</w:t>
+      </w:r>
+      <w:proofErr w:type="spellStart"/>
+      <w:r>
+        <w:rPr>
+          <w:rFonts w:ascii="Segoe UI" w:hAnsi="Segoe UI" w:cs="Segoe UI" w:hint="eastAsia"/>
+          <w:color w:val="0F0F0F"/>
+        </w:rPr>
+        <w:t>Firestore</w:t>
+      </w:r>
+      <w:proofErr w:type="spellEnd"/>
+      <w:r>
+        <w:rPr>
+          <w:rFonts w:ascii="Segoe UI" w:hAnsi="Segoe UI" w:cs="Segoe UI" w:hint="eastAsia"/>
+          <w:color w:val="0F0F0F"/>
+        </w:rPr>
+        <w:t>会自动为新文档生成一个唯一的</w:t>
+      </w:r>
+      <w:r>
+        <w:rPr>
+          <w:rFonts w:ascii="Segoe UI" w:hAnsi="Segoe UI" w:cs="Segoe UI" w:hint="eastAsia"/>
+          <w:color w:val="0F0F0F"/>
+        </w:rPr>
+        <w:t>ID</w:t>
+      </w:r>
+      <w:r>
+        <w:rPr>
+          <w:rFonts w:ascii="Segoe UI" w:hAnsi="Segoe UI" w:cs="Segoe UI" w:hint="eastAsia"/>
+          <w:color w:val="0F0F0F"/>
+        </w:rPr>
+        <w:t>。这与手动指定文档</w:t>
+      </w:r>
+      <w:r>
+        <w:rPr>
+          <w:rFonts w:ascii="Segoe UI" w:hAnsi="Segoe UI" w:cs="Segoe UI" w:hint="eastAsia"/>
+          <w:color w:val="0F0F0F"/>
+        </w:rPr>
+        <w:t>ID</w:t>
+      </w:r>
+      <w:r>
+        <w:rPr>
+          <w:rFonts w:ascii="Segoe UI" w:hAnsi="Segoe UI" w:cs="Segoe UI" w:hint="eastAsia"/>
+          <w:color w:val="0F0F0F"/>
+        </w:rPr>
+        <w:t>（例如使用</w:t>
+      </w:r>
+      <w:r>
+        <w:rPr>
+          <w:rFonts w:ascii="Segoe UI" w:hAnsi="Segoe UI" w:cs="Segoe UI" w:hint="eastAsia"/>
+          <w:color w:val="0F0F0F"/>
+        </w:rPr>
+        <w:t xml:space="preserve"> </w:t>
+      </w:r>
+      <w:proofErr w:type="spellStart"/>
+      <w:r>
+        <w:rPr>
+          <w:rFonts w:ascii="Segoe UI" w:hAnsi="Segoe UI" w:cs="Segoe UI" w:hint="eastAsia"/>
+          <w:color w:val="0F0F0F"/>
+        </w:rPr>
+        <w:t>setDoc</w:t>
+      </w:r>
+      <w:proofErr w:type="spellEnd"/>
+      <w:r>
+        <w:rPr>
+          <w:rFonts w:ascii="Segoe UI" w:hAnsi="Segoe UI" w:cs="Segoe UI" w:hint="eastAsia"/>
+          <w:color w:val="0F0F0F"/>
+        </w:rPr>
+        <w:t xml:space="preserve"> </w:t>
+      </w:r>
+      <w:r>
+        <w:rPr>
+          <w:rFonts w:ascii="Segoe UI" w:hAnsi="Segoe UI" w:cs="Segoe UI" w:hint="eastAsia"/>
+          <w:color w:val="0F0F0F"/>
+        </w:rPr>
+        <w:t>方法）不同。</w:t>
+      </w:r>
+    </w:p>
+    <w:p>
+      <w:pPr>
+        <w:ind w:leftChars="200" w:left="440"/>
+        <w:rPr>
+          <w:rFonts w:ascii="Segoe UI" w:hAnsi="Segoe UI" w:cs="Segoe UI"/>
+          <w:color w:val="0F0F0F"/>
+        </w:rPr>
+      </w:pPr>
+      <w:r>
+        <w:rPr>
+          <w:rFonts w:ascii="Segoe UI" w:hAnsi="Segoe UI" w:cs="Segoe UI" w:hint="eastAsia"/>
+          <w:b/>
+          <w:bCs/>
+          <w:color w:val="0F0F0F"/>
+        </w:rPr>
+        <w:t>异步操作</w:t>
+      </w:r>
+      <w:r>
+        <w:rPr>
+          <w:rFonts w:ascii="Segoe UI" w:hAnsi="Segoe UI" w:cs="Segoe UI" w:hint="eastAsia"/>
+          <w:color w:val="0F0F0F"/>
+        </w:rPr>
+        <w:t>：</w:t>
+      </w:r>
+      <w:proofErr w:type="spellStart"/>
+      <w:r>
+        <w:rPr>
+          <w:rFonts w:ascii="Segoe UI" w:hAnsi="Segoe UI" w:cs="Segoe UI" w:hint="eastAsia"/>
+          <w:color w:val="0F0F0F"/>
+        </w:rPr>
+        <w:t>addDoc</w:t>
+      </w:r>
+      <w:proofErr w:type="spellEnd"/>
+      <w:r>
+        <w:rPr>
+          <w:rFonts w:ascii="Segoe UI" w:hAnsi="Segoe UI" w:cs="Segoe UI" w:hint="eastAsia"/>
+          <w:color w:val="0F0F0F"/>
+        </w:rPr>
+        <w:t xml:space="preserve"> </w:t>
+      </w:r>
+      <w:r>
+        <w:rPr>
+          <w:rFonts w:ascii="Segoe UI" w:hAnsi="Segoe UI" w:cs="Segoe UI" w:hint="eastAsia"/>
+          <w:color w:val="0F0F0F"/>
+        </w:rPr>
+        <w:t>是一个异步函数，它返回一个</w:t>
+      </w:r>
+      <w:r>
+        <w:rPr>
+          <w:rFonts w:ascii="Segoe UI" w:hAnsi="Segoe UI" w:cs="Segoe UI" w:hint="eastAsia"/>
+          <w:color w:val="0F0F0F"/>
+        </w:rPr>
+        <w:t>Promise</w:t>
+      </w:r>
+      <w:r>
+        <w:rPr>
+          <w:rFonts w:ascii="Segoe UI" w:hAnsi="Segoe UI" w:cs="Segoe UI" w:hint="eastAsia"/>
+          <w:color w:val="0F0F0F"/>
+        </w:rPr>
+        <w:t>。你可以使用</w:t>
+      </w:r>
+      <w:r>
+        <w:rPr>
+          <w:rFonts w:ascii="Segoe UI" w:hAnsi="Segoe UI" w:cs="Segoe UI" w:hint="eastAsia"/>
+          <w:color w:val="0F0F0F"/>
+        </w:rPr>
+        <w:t xml:space="preserve"> .then() </w:t>
+      </w:r>
+      <w:r>
+        <w:rPr>
+          <w:rFonts w:ascii="Segoe UI" w:hAnsi="Segoe UI" w:cs="Segoe UI" w:hint="eastAsia"/>
+          <w:color w:val="0F0F0F"/>
+        </w:rPr>
+        <w:t>和</w:t>
+      </w:r>
+      <w:r>
+        <w:rPr>
+          <w:rFonts w:ascii="Segoe UI" w:hAnsi="Segoe UI" w:cs="Segoe UI" w:hint="eastAsia"/>
+          <w:color w:val="0F0F0F"/>
+        </w:rPr>
+        <w:t xml:space="preserve"> .catch() </w:t>
+      </w:r>
+      <w:r>
+        <w:rPr>
+          <w:rFonts w:ascii="Segoe UI" w:hAnsi="Segoe UI" w:cs="Segoe UI" w:hint="eastAsia"/>
+          <w:color w:val="0F0F0F"/>
+        </w:rPr>
+        <w:t>方法来处理添加操作的成功或失败情况。</w:t>
+      </w:r>
+    </w:p>
+    <w:p>
+      <w:pPr>
+        <w:ind w:leftChars="200" w:left="440"/>
+        <w:rPr>
+          <w:rFonts w:ascii="Segoe UI" w:hAnsi="Segoe UI" w:cs="Segoe UI"/>
+          <w:color w:val="0F0F0F"/>
+        </w:rPr>
+      </w:pPr>
+      <w:r>
+        <w:rPr>
+          <w:rFonts w:ascii="Segoe UI" w:hAnsi="Segoe UI" w:cs="Segoe UI" w:hint="eastAsia"/>
+          <w:color w:val="0F0F0F"/>
+        </w:rPr>
+        <w:t>用途：这个方法在需要向数据库中添加新数据时非常有用，例如用户注册时添加用户信息，或者添加新的订单信息等场景。</w:t>
+      </w:r>
+    </w:p>
+    <w:p>
+      <w:pPr>
+        <w:ind w:leftChars="200" w:left="440"/>
+        <w:rPr>
+          <w:rFonts w:ascii="Segoe UI" w:hAnsi="Segoe UI" w:cs="Segoe UI"/>
+          <w:color w:val="0F0F0F"/>
+        </w:rPr>
+      </w:pPr>
+    </w:p>
+    <w:p>
+      <w:pPr>
+        <w:ind w:leftChars="200" w:left="440"/>
+        <w:rPr>
+          <w:rFonts w:ascii="Segoe UI" w:hAnsi="Segoe UI" w:cs="Segoe UI"/>
+          <w:color w:val="0F0F0F"/>
+        </w:rPr>
+      </w:pPr>
+    </w:p>
+    <w:p>
+      <w:pPr>
+        <w:ind w:leftChars="200" w:left="440"/>
+        <w:rPr>
+          <w:rFonts w:ascii="Segoe UI" w:hAnsi="Segoe UI" w:cs="Segoe UI"/>
+          <w:color w:val="0F0F0F"/>
+        </w:rPr>
+      </w:pPr>
+    </w:p>
+    <w:p>
+      <w:pPr>
+        <w:ind w:leftChars="200" w:left="440"/>
+        <w:rPr>
+          <w:rFonts w:ascii="Segoe UI" w:hAnsi="Segoe UI" w:cs="Segoe UI"/>
+          <w:color w:val="0F0F0F"/>
+        </w:rPr>
+      </w:pPr>
+    </w:p>
+    <w:p>
+      <w:pPr>
+        <w:ind w:leftChars="200" w:left="440"/>
+        <w:rPr>
+          <w:rFonts w:ascii="Segoe UI" w:hAnsi="Segoe UI" w:cs="Segoe UI"/>
+          <w:color w:val="0F0F0F"/>
+        </w:rPr>
+      </w:pPr>
+    </w:p>
+    <w:p>
+      <w:pPr>
+        <w:ind w:leftChars="200" w:left="440"/>
+        <w:rPr>
+          <w:rFonts w:ascii="Segoe UI" w:hAnsi="Segoe UI" w:cs="Segoe UI"/>
+          <w:color w:val="0F0F0F"/>
+        </w:rPr>
+      </w:pPr>
+    </w:p>
+    <w:p>
+      <w:pPr>
+        <w:ind w:leftChars="200" w:left="440"/>
+        <w:rPr>
+          <w:rFonts w:ascii="Segoe UI" w:hAnsi="Segoe UI" w:cs="Segoe UI" w:hint="eastAsia"/>
+          <w:color w:val="0F0F0F"/>
+        </w:rPr>
+      </w:pPr>
+    </w:p>
+    <w:p>
+      <w:pPr>
+        <w:pStyle w:val="1"/>
+        <w:rPr>
+          <w:rFonts w:ascii="Segoe UI" w:hAnsi="Segoe UI" w:cs="Segoe UI"/>
+          <w:color w:val="0F0F0F"/>
+        </w:rPr>
+      </w:pPr>
+      <w:r>
+        <w:lastRenderedPageBreak/>
+        <w:t>E</w:t>
+      </w:r>
+      <w:r>
+        <w:rPr>
+          <w:rFonts w:asciiTheme="minorEastAsia" w:eastAsiaTheme="minorEastAsia" w:hAnsiTheme="minorEastAsia" w:hint="eastAsia"/>
+        </w:rPr>
+        <w:t>dit</w:t>
+      </w:r>
+      <w:r>
+        <w:t>P</w:t>
+      </w:r>
+      <w:r>
+        <w:rPr>
+          <w:rFonts w:hint="eastAsia"/>
+        </w:rPr>
+        <w:t>allet</w:t>
+      </w:r>
+      <w:r>
+        <w:t>.js</w:t>
+      </w:r>
+    </w:p>
+    <w:p>
+      <w:pPr>
+        <w:shd w:val="clear" w:color="auto" w:fill="1F1F1F"/>
+        <w:spacing w:after="0" w:line="285" w:lineRule="atLeast"/>
+        <w:rPr>
+          <w:rFonts w:ascii="Consolas" w:eastAsia="SimSun" w:hAnsi="Consolas" w:cs="SimSun"/>
+          <w:color w:val="CCCCCC"/>
+          <w:sz w:val="21"/>
+          <w:szCs w:val="21"/>
+          <w:lang w:val="en-US"/>
+        </w:rPr>
+      </w:pPr>
+      <w:r>
+        <w:rPr>
+          <w:rFonts w:ascii="Consolas" w:eastAsia="SimSun" w:hAnsi="Consolas" w:cs="SimSun"/>
+          <w:color w:val="CCCCCC"/>
+          <w:sz w:val="21"/>
+          <w:szCs w:val="21"/>
+          <w:lang w:val="en-US"/>
+        </w:rPr>
+        <w:t xml:space="preserve">    </w:t>
+      </w:r>
+      <w:r>
+        <w:rPr>
+          <w:rFonts w:ascii="Consolas" w:eastAsia="SimSun" w:hAnsi="Consolas" w:cs="SimSun"/>
+          <w:color w:val="C586C0"/>
+          <w:sz w:val="21"/>
+          <w:szCs w:val="21"/>
+          <w:lang w:val="en-US"/>
+        </w:rPr>
+        <w:t>await</w:t>
+      </w:r>
+      <w:r>
+        <w:rPr>
+          <w:rFonts w:ascii="Consolas" w:eastAsia="SimSun" w:hAnsi="Consolas" w:cs="SimSun"/>
+          <w:color w:val="CCCCCC"/>
+          <w:sz w:val="21"/>
+          <w:szCs w:val="21"/>
+          <w:lang w:val="en-US"/>
+        </w:rPr>
+        <w:t xml:space="preserve"> </w:t>
+      </w:r>
+      <w:proofErr w:type="spellStart"/>
+      <w:r>
+        <w:rPr>
+          <w:rFonts w:ascii="Consolas" w:eastAsia="SimSun" w:hAnsi="Consolas" w:cs="SimSun"/>
+          <w:color w:val="DCDCAA"/>
+          <w:sz w:val="21"/>
+          <w:szCs w:val="21"/>
+          <w:lang w:val="en-US"/>
+        </w:rPr>
+        <w:t>updateDoc</w:t>
+      </w:r>
+      <w:proofErr w:type="spellEnd"/>
+      <w:r>
+        <w:rPr>
+          <w:rFonts w:ascii="Consolas" w:eastAsia="SimSun" w:hAnsi="Consolas" w:cs="SimSun"/>
+          <w:color w:val="CCCCCC"/>
+          <w:sz w:val="21"/>
+          <w:szCs w:val="21"/>
+          <w:lang w:val="en-US"/>
+        </w:rPr>
+        <w:t>(</w:t>
+      </w:r>
+      <w:r>
+        <w:rPr>
+          <w:rFonts w:ascii="Consolas" w:eastAsia="SimSun" w:hAnsi="Consolas" w:cs="SimSun"/>
+          <w:color w:val="DCDCAA"/>
+          <w:sz w:val="21"/>
+          <w:szCs w:val="21"/>
+          <w:lang w:val="en-US"/>
+        </w:rPr>
+        <w:t>doc</w:t>
+      </w:r>
+      <w:r>
+        <w:rPr>
+          <w:rFonts w:ascii="Consolas" w:eastAsia="SimSun" w:hAnsi="Consolas" w:cs="SimSun"/>
+          <w:color w:val="CCCCCC"/>
+          <w:sz w:val="21"/>
+          <w:szCs w:val="21"/>
+          <w:lang w:val="en-US"/>
+        </w:rPr>
+        <w:t>(</w:t>
+      </w:r>
+      <w:proofErr w:type="spellStart"/>
+      <w:r>
+        <w:rPr>
+          <w:rFonts w:ascii="Consolas" w:eastAsia="SimSun" w:hAnsi="Consolas" w:cs="SimSun"/>
+          <w:color w:val="4FC1FF"/>
+          <w:sz w:val="21"/>
+          <w:szCs w:val="21"/>
+          <w:lang w:val="en-US"/>
+        </w:rPr>
+        <w:t>db</w:t>
+      </w:r>
+      <w:proofErr w:type="spellEnd"/>
+      <w:r>
+        <w:rPr>
+          <w:rFonts w:ascii="Consolas" w:eastAsia="SimSun" w:hAnsi="Consolas" w:cs="SimSun"/>
+          <w:color w:val="CCCCCC"/>
+          <w:sz w:val="21"/>
+          <w:szCs w:val="21"/>
+          <w:lang w:val="en-US"/>
+        </w:rPr>
+        <w:t xml:space="preserve">, </w:t>
+      </w:r>
+      <w:r>
+        <w:rPr>
+          <w:rFonts w:ascii="Consolas" w:eastAsia="SimSun" w:hAnsi="Consolas" w:cs="SimSun"/>
+          <w:color w:val="CE9178"/>
+          <w:sz w:val="21"/>
+          <w:szCs w:val="21"/>
+          <w:lang w:val="en-US"/>
+        </w:rPr>
+        <w:t>"pallets"</w:t>
+      </w:r>
+      <w:r>
+        <w:rPr>
+          <w:rFonts w:ascii="Consolas" w:eastAsia="SimSun" w:hAnsi="Consolas" w:cs="SimSun"/>
+          <w:color w:val="CCCCCC"/>
+          <w:sz w:val="21"/>
+          <w:szCs w:val="21"/>
+          <w:lang w:val="en-US"/>
+        </w:rPr>
+        <w:t xml:space="preserve">, </w:t>
+      </w:r>
+      <w:r>
+        <w:rPr>
+          <w:rFonts w:ascii="Consolas" w:eastAsia="SimSun" w:hAnsi="Consolas" w:cs="SimSun"/>
+          <w:color w:val="9CDCFE"/>
+          <w:sz w:val="21"/>
+          <w:szCs w:val="21"/>
+          <w:lang w:val="en-US"/>
+        </w:rPr>
+        <w:t>palletToEdit</w:t>
+      </w:r>
+      <w:r>
+        <w:rPr>
+          <w:rFonts w:ascii="Consolas" w:eastAsia="SimSun" w:hAnsi="Consolas" w:cs="SimSun"/>
+          <w:color w:val="CCCCCC"/>
+          <w:sz w:val="21"/>
+          <w:szCs w:val="21"/>
+          <w:lang w:val="en-US"/>
+        </w:rPr>
+        <w:t>.</w:t>
+      </w:r>
+      <w:r>
+        <w:rPr>
+          <w:rFonts w:ascii="Consolas" w:eastAsia="SimSun" w:hAnsi="Consolas" w:cs="SimSun"/>
+          <w:color w:val="9CDCFE"/>
+          <w:sz w:val="21"/>
+          <w:szCs w:val="21"/>
+          <w:lang w:val="en-US"/>
+        </w:rPr>
+        <w:t>id</w:t>
+      </w:r>
+      <w:r>
+        <w:rPr>
+          <w:rFonts w:ascii="Consolas" w:eastAsia="SimSun" w:hAnsi="Consolas" w:cs="SimSun"/>
+          <w:color w:val="CCCCCC"/>
+          <w:sz w:val="21"/>
+          <w:szCs w:val="21"/>
+          <w:lang w:val="en-US"/>
+        </w:rPr>
+        <w:t>), {</w:t>
+      </w:r>
+    </w:p>
+    <w:p>
+      <w:pPr>
+        <w:shd w:val="clear" w:color="auto" w:fill="1F1F1F"/>
+        <w:spacing w:after="0" w:line="285" w:lineRule="atLeast"/>
+        <w:rPr>
+          <w:rFonts w:ascii="Consolas" w:eastAsia="SimSun" w:hAnsi="Consolas" w:cs="SimSun"/>
+          <w:color w:val="CCCCCC"/>
+          <w:sz w:val="21"/>
+          <w:szCs w:val="21"/>
+          <w:lang w:val="en-US"/>
+        </w:rPr>
+      </w:pPr>
+      <w:r>
+        <w:rPr>
+          <w:rFonts w:ascii="Consolas" w:eastAsia="SimSun" w:hAnsi="Consolas" w:cs="SimSun"/>
+          <w:color w:val="CCCCCC"/>
+          <w:sz w:val="21"/>
+          <w:szCs w:val="21"/>
+          <w:lang w:val="en-US"/>
+        </w:rPr>
+        <w:t xml:space="preserve">      </w:t>
+      </w:r>
+      <w:r>
+        <w:rPr>
+          <w:rFonts w:ascii="Consolas" w:eastAsia="SimSun" w:hAnsi="Consolas" w:cs="SimSun"/>
+          <w:color w:val="9CDCFE"/>
+          <w:sz w:val="21"/>
+          <w:szCs w:val="21"/>
+          <w:lang w:val="en-US"/>
+        </w:rPr>
+        <w:t>description</w:t>
+      </w:r>
+      <w:r>
+        <w:rPr>
+          <w:rFonts w:ascii="Consolas" w:eastAsia="SimSun" w:hAnsi="Consolas" w:cs="SimSun"/>
+          <w:color w:val="CCCCCC"/>
+          <w:sz w:val="21"/>
+          <w:szCs w:val="21"/>
+          <w:lang w:val="en-US"/>
+        </w:rPr>
+        <w:t>,</w:t>
+      </w:r>
+    </w:p>
+    <w:p>
+      <w:pPr>
+        <w:shd w:val="clear" w:color="auto" w:fill="1F1F1F"/>
+        <w:spacing w:after="0" w:line="285" w:lineRule="atLeast"/>
+        <w:rPr>
+          <w:rFonts w:ascii="Consolas" w:eastAsia="SimSun" w:hAnsi="Consolas" w:cs="SimSun"/>
+          <w:color w:val="CCCCCC"/>
+          <w:sz w:val="21"/>
+          <w:szCs w:val="21"/>
+          <w:lang w:val="en-US"/>
+        </w:rPr>
+      </w:pPr>
+      <w:r>
+        <w:rPr>
+          <w:rFonts w:ascii="Consolas" w:eastAsia="SimSun" w:hAnsi="Consolas" w:cs="SimSun"/>
+          <w:color w:val="CCCCCC"/>
+          <w:sz w:val="21"/>
+          <w:szCs w:val="21"/>
+          <w:lang w:val="en-US"/>
+        </w:rPr>
+        <w:t xml:space="preserve">      </w:t>
+      </w:r>
+      <w:r>
+        <w:rPr>
+          <w:rFonts w:ascii="Consolas" w:eastAsia="SimSun" w:hAnsi="Consolas" w:cs="SimSun"/>
+          <w:color w:val="9CDCFE"/>
+          <w:sz w:val="21"/>
+          <w:szCs w:val="21"/>
+          <w:lang w:val="en-US"/>
+        </w:rPr>
+        <w:t>weight</w:t>
+      </w:r>
+      <w:r>
+        <w:rPr>
+          <w:rFonts w:ascii="Consolas" w:eastAsia="SimSun" w:hAnsi="Consolas" w:cs="SimSun"/>
+          <w:color w:val="CCCCCC"/>
+          <w:sz w:val="21"/>
+          <w:szCs w:val="21"/>
+          <w:lang w:val="en-US"/>
+        </w:rPr>
+        <w:t>,</w:t>
+      </w:r>
+    </w:p>
+    <w:p>
+      <w:pPr>
+        <w:shd w:val="clear" w:color="auto" w:fill="1F1F1F"/>
+        <w:spacing w:after="0" w:line="285" w:lineRule="atLeast"/>
+        <w:rPr>
+          <w:rFonts w:ascii="Consolas" w:eastAsia="SimSun" w:hAnsi="Consolas" w:cs="SimSun"/>
+          <w:color w:val="CCCCCC"/>
+          <w:sz w:val="21"/>
+          <w:szCs w:val="21"/>
+          <w:lang w:val="en-US"/>
+        </w:rPr>
+      </w:pPr>
+      <w:r>
+        <w:rPr>
+          <w:rFonts w:ascii="Consolas" w:eastAsia="SimSun" w:hAnsi="Consolas" w:cs="SimSun"/>
+          <w:color w:val="CCCCCC"/>
+          <w:sz w:val="21"/>
+          <w:szCs w:val="21"/>
+          <w:lang w:val="en-US"/>
+        </w:rPr>
+        <w:t xml:space="preserve">      </w:t>
+      </w:r>
+      <w:r>
+        <w:rPr>
+          <w:rFonts w:ascii="Consolas" w:eastAsia="SimSun" w:hAnsi="Consolas" w:cs="SimSun"/>
+          <w:color w:val="9CDCFE"/>
+          <w:sz w:val="21"/>
+          <w:szCs w:val="21"/>
+          <w:lang w:val="en-US"/>
+        </w:rPr>
+        <w:t>delivered:</w:t>
+      </w:r>
+      <w:r>
+        <w:rPr>
+          <w:rFonts w:ascii="Consolas" w:eastAsia="SimSun" w:hAnsi="Consolas" w:cs="SimSun"/>
+          <w:color w:val="CCCCCC"/>
+          <w:sz w:val="21"/>
+          <w:szCs w:val="21"/>
+          <w:lang w:val="en-US"/>
+        </w:rPr>
+        <w:t xml:space="preserve"> </w:t>
+      </w:r>
+      <w:proofErr w:type="spellStart"/>
+      <w:r>
+        <w:rPr>
+          <w:rFonts w:ascii="Consolas" w:eastAsia="SimSun" w:hAnsi="Consolas" w:cs="SimSun"/>
+          <w:color w:val="9CDCFE"/>
+          <w:sz w:val="21"/>
+          <w:szCs w:val="21"/>
+          <w:lang w:val="en-US"/>
+        </w:rPr>
+        <w:t>palletToEdit</w:t>
+      </w:r>
+      <w:r>
+        <w:rPr>
+          <w:rFonts w:ascii="Consolas" w:eastAsia="SimSun" w:hAnsi="Consolas" w:cs="SimSun"/>
+          <w:color w:val="CCCCCC"/>
+          <w:sz w:val="21"/>
+          <w:szCs w:val="21"/>
+          <w:lang w:val="en-US"/>
+        </w:rPr>
+        <w:t>.</w:t>
+      </w:r>
+      <w:r>
+        <w:rPr>
+          <w:rFonts w:ascii="Consolas" w:eastAsia="SimSun" w:hAnsi="Consolas" w:cs="SimSun"/>
+          <w:color w:val="9CDCFE"/>
+          <w:sz w:val="21"/>
+          <w:szCs w:val="21"/>
+          <w:lang w:val="en-US"/>
+        </w:rPr>
+        <w:t>delivered</w:t>
+      </w:r>
+      <w:proofErr w:type="spellEnd"/>
+      <w:r>
+        <w:rPr>
+          <w:rFonts w:ascii="Consolas" w:eastAsia="SimSun" w:hAnsi="Consolas" w:cs="SimSun"/>
+          <w:color w:val="CCCCCC"/>
+          <w:sz w:val="21"/>
+          <w:szCs w:val="21"/>
+          <w:lang w:val="en-US"/>
+        </w:rPr>
+        <w:t>,</w:t>
+      </w:r>
+    </w:p>
+    <w:p>
+      <w:pPr>
+        <w:shd w:val="clear" w:color="auto" w:fill="1F1F1F"/>
+        <w:spacing w:after="0" w:line="285" w:lineRule="atLeast"/>
+        <w:rPr>
+          <w:rFonts w:ascii="Consolas" w:eastAsia="SimSun" w:hAnsi="Consolas" w:cs="SimSun"/>
+          <w:color w:val="CCCCCC"/>
+          <w:sz w:val="21"/>
+          <w:szCs w:val="21"/>
+          <w:lang w:val="en-US"/>
+        </w:rPr>
+      </w:pPr>
+      <w:r>
+        <w:rPr>
+          <w:rFonts w:ascii="Consolas" w:eastAsia="SimSun" w:hAnsi="Consolas" w:cs="SimSun"/>
+          <w:color w:val="CCCCCC"/>
+          <w:sz w:val="21"/>
+          <w:szCs w:val="21"/>
+          <w:lang w:val="en-US"/>
+        </w:rPr>
+        <w:t xml:space="preserve">      </w:t>
+      </w:r>
+      <w:proofErr w:type="spellStart"/>
+      <w:r>
+        <w:rPr>
+          <w:rFonts w:ascii="Consolas" w:eastAsia="SimSun" w:hAnsi="Consolas" w:cs="SimSun"/>
+          <w:color w:val="9CDCFE"/>
+          <w:sz w:val="21"/>
+          <w:szCs w:val="21"/>
+          <w:lang w:val="en-US"/>
+        </w:rPr>
+        <w:t>createdAt</w:t>
+      </w:r>
+      <w:proofErr w:type="spellEnd"/>
+      <w:r>
+        <w:rPr>
+          <w:rFonts w:ascii="Consolas" w:eastAsia="SimSun" w:hAnsi="Consolas" w:cs="SimSun"/>
+          <w:color w:val="9CDCFE"/>
+          <w:sz w:val="21"/>
+          <w:szCs w:val="21"/>
+          <w:lang w:val="en-US"/>
+        </w:rPr>
+        <w:t>:</w:t>
+      </w:r>
+      <w:r>
+        <w:rPr>
+          <w:rFonts w:ascii="Consolas" w:eastAsia="SimSun" w:hAnsi="Consolas" w:cs="SimSun"/>
+          <w:color w:val="CCCCCC"/>
+          <w:sz w:val="21"/>
+          <w:szCs w:val="21"/>
+          <w:lang w:val="en-US"/>
+        </w:rPr>
+        <w:t xml:space="preserve"> </w:t>
+      </w:r>
+      <w:proofErr w:type="spellStart"/>
+      <w:r>
+        <w:rPr>
+          <w:rFonts w:ascii="Consolas" w:eastAsia="SimSun" w:hAnsi="Consolas" w:cs="SimSun"/>
+          <w:color w:val="9CDCFE"/>
+          <w:sz w:val="21"/>
+          <w:szCs w:val="21"/>
+          <w:lang w:val="en-US"/>
+        </w:rPr>
+        <w:t>palletToEdit</w:t>
+      </w:r>
+      <w:r>
+        <w:rPr>
+          <w:rFonts w:ascii="Consolas" w:eastAsia="SimSun" w:hAnsi="Consolas" w:cs="SimSun"/>
+          <w:color w:val="CCCCCC"/>
+          <w:sz w:val="21"/>
+          <w:szCs w:val="21"/>
+          <w:lang w:val="en-US"/>
+        </w:rPr>
+        <w:t>.</w:t>
+      </w:r>
+      <w:r>
+        <w:rPr>
+          <w:rFonts w:ascii="Consolas" w:eastAsia="SimSun" w:hAnsi="Consolas" w:cs="SimSun"/>
+          <w:color w:val="9CDCFE"/>
+          <w:sz w:val="21"/>
+          <w:szCs w:val="21"/>
+          <w:lang w:val="en-US"/>
+        </w:rPr>
+        <w:t>createdAt</w:t>
+      </w:r>
+      <w:proofErr w:type="spellEnd"/>
+      <w:r>
+        <w:rPr>
+          <w:rFonts w:ascii="Consolas" w:eastAsia="SimSun" w:hAnsi="Consolas" w:cs="SimSun"/>
+          <w:color w:val="CCCCCC"/>
+          <w:sz w:val="21"/>
+          <w:szCs w:val="21"/>
+          <w:lang w:val="en-US"/>
+        </w:rPr>
+        <w:t>,</w:t>
+      </w:r>
+    </w:p>
+    <w:p>
+      <w:pPr>
+        <w:shd w:val="clear" w:color="auto" w:fill="1F1F1F"/>
+        <w:spacing w:after="0" w:line="285" w:lineRule="atLeast"/>
+        <w:rPr>
+          <w:rFonts w:ascii="Consolas" w:eastAsia="SimSun" w:hAnsi="Consolas" w:cs="SimSun"/>
+          <w:color w:val="CCCCCC"/>
+          <w:sz w:val="21"/>
+          <w:szCs w:val="21"/>
+          <w:lang w:val="en-US"/>
+        </w:rPr>
+      </w:pPr>
+      <w:r>
+        <w:rPr>
+          <w:rFonts w:ascii="Consolas" w:eastAsia="SimSun" w:hAnsi="Consolas" w:cs="SimSun"/>
+          <w:color w:val="CCCCCC"/>
+          <w:sz w:val="21"/>
+          <w:szCs w:val="21"/>
+          <w:lang w:val="en-US"/>
+        </w:rPr>
+        <w:t xml:space="preserve">      </w:t>
+      </w:r>
+      <w:proofErr w:type="spellStart"/>
+      <w:r>
+        <w:rPr>
+          <w:rFonts w:ascii="Consolas" w:eastAsia="SimSun" w:hAnsi="Consolas" w:cs="SimSun"/>
+          <w:color w:val="9CDCFE"/>
+          <w:sz w:val="21"/>
+          <w:szCs w:val="21"/>
+          <w:lang w:val="en-US"/>
+        </w:rPr>
+        <w:t>userID</w:t>
+      </w:r>
+      <w:proofErr w:type="spellEnd"/>
+      <w:r>
+        <w:rPr>
+          <w:rFonts w:ascii="Consolas" w:eastAsia="SimSun" w:hAnsi="Consolas" w:cs="SimSun"/>
+          <w:color w:val="9CDCFE"/>
+          <w:sz w:val="21"/>
+          <w:szCs w:val="21"/>
+          <w:lang w:val="en-US"/>
+        </w:rPr>
+        <w:t>:</w:t>
+      </w:r>
+      <w:r>
+        <w:rPr>
+          <w:rFonts w:ascii="Consolas" w:eastAsia="SimSun" w:hAnsi="Consolas" w:cs="SimSun"/>
+          <w:color w:val="CCCCCC"/>
+          <w:sz w:val="21"/>
+          <w:szCs w:val="21"/>
+          <w:lang w:val="en-US"/>
+        </w:rPr>
+        <w:t xml:space="preserve"> </w:t>
+      </w:r>
+      <w:proofErr w:type="spellStart"/>
+      <w:r>
+        <w:rPr>
+          <w:rFonts w:ascii="Consolas" w:eastAsia="SimSun" w:hAnsi="Consolas" w:cs="SimSun"/>
+          <w:color w:val="9CDCFE"/>
+          <w:sz w:val="21"/>
+          <w:szCs w:val="21"/>
+          <w:lang w:val="en-US"/>
+        </w:rPr>
+        <w:t>palletToEdit</w:t>
+      </w:r>
+      <w:r>
+        <w:rPr>
+          <w:rFonts w:ascii="Consolas" w:eastAsia="SimSun" w:hAnsi="Consolas" w:cs="SimSun"/>
+          <w:color w:val="CCCCCC"/>
+          <w:sz w:val="21"/>
+          <w:szCs w:val="21"/>
+          <w:lang w:val="en-US"/>
+        </w:rPr>
+        <w:t>.</w:t>
+      </w:r>
+      <w:r>
+        <w:rPr>
+          <w:rFonts w:ascii="Consolas" w:eastAsia="SimSun" w:hAnsi="Consolas" w:cs="SimSun"/>
+          <w:color w:val="9CDCFE"/>
+          <w:sz w:val="21"/>
+          <w:szCs w:val="21"/>
+          <w:lang w:val="en-US"/>
+        </w:rPr>
+        <w:t>userID</w:t>
+      </w:r>
+      <w:proofErr w:type="spellEnd"/>
+    </w:p>
+    <w:p>
+      <w:pPr>
+        <w:shd w:val="clear" w:color="auto" w:fill="1F1F1F"/>
+        <w:spacing w:after="0" w:line="285" w:lineRule="atLeast"/>
+        <w:rPr>
+          <w:rFonts w:ascii="Consolas" w:eastAsia="SimSun" w:hAnsi="Consolas" w:cs="SimSun"/>
+          <w:color w:val="CCCCCC"/>
+          <w:sz w:val="21"/>
+          <w:szCs w:val="21"/>
+          <w:lang w:val="en-US"/>
+        </w:rPr>
+      </w:pPr>
+      <w:r>
+        <w:rPr>
+          <w:rFonts w:ascii="Consolas" w:eastAsia="SimSun" w:hAnsi="Consolas" w:cs="SimSun"/>
+          <w:color w:val="CCCCCC"/>
+          <w:sz w:val="21"/>
+          <w:szCs w:val="21"/>
+          <w:lang w:val="en-US"/>
+        </w:rPr>
+        <w:t>    });</w:t>
+      </w:r>
+    </w:p>
+    <w:p>
+      <w:pPr>
+        <w:ind w:leftChars="200" w:left="440"/>
+        <w:rPr>
+          <w:rFonts w:ascii="Segoe UI" w:hAnsi="Segoe UI" w:cs="Segoe UI" w:hint="eastAsia"/>
+          <w:color w:val="0F0F0F"/>
+        </w:rPr>
+      </w:pPr>
+      <w:r>
+        <w:rPr>
+          <w:rFonts w:ascii="Segoe UI" w:hAnsi="Segoe UI" w:cs="Segoe UI" w:hint="eastAsia"/>
+          <w:color w:val="0F0F0F"/>
+        </w:rPr>
+        <w:t>这段</w:t>
+      </w:r>
+      <w:r>
+        <w:rPr>
+          <w:rFonts w:ascii="Segoe UI" w:hAnsi="Segoe UI" w:cs="Segoe UI" w:hint="eastAsia"/>
+          <w:color w:val="0F0F0F"/>
+        </w:rPr>
+        <w:t>JavaScript</w:t>
+      </w:r>
+      <w:r>
+        <w:rPr>
+          <w:rFonts w:ascii="Segoe UI" w:hAnsi="Segoe UI" w:cs="Segoe UI" w:hint="eastAsia"/>
+          <w:color w:val="0F0F0F"/>
+        </w:rPr>
+        <w:t>代码是使用了</w:t>
+      </w:r>
+      <w:r>
+        <w:rPr>
+          <w:rFonts w:ascii="Segoe UI" w:hAnsi="Segoe UI" w:cs="Segoe UI" w:hint="eastAsia"/>
+          <w:color w:val="0F0F0F"/>
+        </w:rPr>
+        <w:t xml:space="preserve">Firebase </w:t>
+      </w:r>
+      <w:proofErr w:type="spellStart"/>
+      <w:r>
+        <w:rPr>
+          <w:rFonts w:ascii="Segoe UI" w:hAnsi="Segoe UI" w:cs="Segoe UI" w:hint="eastAsia"/>
+          <w:color w:val="0F0F0F"/>
+        </w:rPr>
+        <w:t>Firestore</w:t>
+      </w:r>
+      <w:proofErr w:type="spellEnd"/>
+      <w:r>
+        <w:rPr>
+          <w:rFonts w:ascii="Segoe UI" w:hAnsi="Segoe UI" w:cs="Segoe UI" w:hint="eastAsia"/>
+          <w:color w:val="0F0F0F"/>
+        </w:rPr>
+        <w:t>服务的一个示例，它展示了如何异步更新</w:t>
+      </w:r>
+      <w:proofErr w:type="spellStart"/>
+      <w:r>
+        <w:rPr>
+          <w:rFonts w:ascii="Segoe UI" w:hAnsi="Segoe UI" w:cs="Segoe UI" w:hint="eastAsia"/>
+          <w:color w:val="0F0F0F"/>
+        </w:rPr>
+        <w:t>Firestore</w:t>
+      </w:r>
+      <w:proofErr w:type="spellEnd"/>
+      <w:r>
+        <w:rPr>
+          <w:rFonts w:ascii="Segoe UI" w:hAnsi="Segoe UI" w:cs="Segoe UI" w:hint="eastAsia"/>
+          <w:color w:val="0F0F0F"/>
+        </w:rPr>
+        <w:t>数据库中的一个特定文档。以下是代码的详细解释和作用：</w:t>
+      </w:r>
+    </w:p>
+    <w:p>
+      <w:pPr>
+        <w:ind w:leftChars="200" w:left="440"/>
+        <w:rPr>
+          <w:rFonts w:ascii="Segoe UI" w:hAnsi="Segoe UI" w:cs="Segoe UI"/>
+          <w:color w:val="0F0F0F"/>
+        </w:rPr>
+      </w:pPr>
+      <w:r>
+        <w:rPr>
+          <w:rFonts w:ascii="Segoe UI" w:hAnsi="Segoe UI" w:cs="Segoe UI" w:hint="eastAsia"/>
+          <w:b/>
+          <w:bCs/>
+          <w:color w:val="0F0F0F"/>
+        </w:rPr>
+        <w:t>1</w:t>
+      </w:r>
+      <w:r>
+        <w:rPr>
+          <w:rFonts w:ascii="Segoe UI" w:hAnsi="Segoe UI" w:cs="Segoe UI" w:hint="eastAsia"/>
+          <w:b/>
+          <w:bCs/>
+          <w:color w:val="0F0F0F"/>
+        </w:rPr>
+        <w:t>）</w:t>
+      </w:r>
+      <w:r>
+        <w:rPr>
+          <w:rFonts w:ascii="Segoe UI" w:hAnsi="Segoe UI" w:cs="Segoe UI" w:hint="eastAsia"/>
+          <w:b/>
+          <w:bCs/>
+          <w:color w:val="0F0F0F"/>
+        </w:rPr>
+        <w:t>异步更新操作</w:t>
+      </w:r>
+      <w:r>
+        <w:rPr>
+          <w:rFonts w:ascii="Segoe UI" w:hAnsi="Segoe UI" w:cs="Segoe UI" w:hint="eastAsia"/>
+          <w:color w:val="0F0F0F"/>
+        </w:rPr>
+        <w:t>：</w:t>
+      </w:r>
+      <w:r>
+        <w:rPr>
+          <w:rFonts w:ascii="Segoe UI" w:hAnsi="Segoe UI" w:cs="Segoe UI" w:hint="eastAsia"/>
+          <w:color w:val="0F0F0F"/>
+        </w:rPr>
+        <w:t xml:space="preserve">await </w:t>
+      </w:r>
+      <w:r>
+        <w:rPr>
+          <w:rFonts w:ascii="Segoe UI" w:hAnsi="Segoe UI" w:cs="Segoe UI" w:hint="eastAsia"/>
+          <w:color w:val="0F0F0F"/>
+        </w:rPr>
+        <w:t>关键字用于等待一个异步操作的完成。这意味着代码会等待</w:t>
+      </w:r>
+      <w:r>
+        <w:rPr>
+          <w:rFonts w:ascii="Segoe UI" w:hAnsi="Segoe UI" w:cs="Segoe UI" w:hint="eastAsia"/>
+          <w:color w:val="0F0F0F"/>
+        </w:rPr>
+        <w:t xml:space="preserve"> </w:t>
+      </w:r>
+      <w:proofErr w:type="spellStart"/>
+      <w:r>
+        <w:rPr>
+          <w:rFonts w:ascii="Segoe UI" w:hAnsi="Segoe UI" w:cs="Segoe UI" w:hint="eastAsia"/>
+          <w:color w:val="0F0F0F"/>
+        </w:rPr>
+        <w:t>updateDoc</w:t>
+      </w:r>
+      <w:proofErr w:type="spellEnd"/>
+      <w:r>
+        <w:rPr>
+          <w:rFonts w:ascii="Segoe UI" w:hAnsi="Segoe UI" w:cs="Segoe UI" w:hint="eastAsia"/>
+          <w:color w:val="0F0F0F"/>
+        </w:rPr>
+        <w:t xml:space="preserve"> </w:t>
+      </w:r>
+      <w:r>
+        <w:rPr>
+          <w:rFonts w:ascii="Segoe UI" w:hAnsi="Segoe UI" w:cs="Segoe UI" w:hint="eastAsia"/>
+          <w:color w:val="0F0F0F"/>
+        </w:rPr>
+        <w:t>函数完成更新操作后再继续执行后面的代码。这是</w:t>
+      </w:r>
+      <w:r>
+        <w:rPr>
+          <w:rFonts w:ascii="Segoe UI" w:hAnsi="Segoe UI" w:cs="Segoe UI" w:hint="eastAsia"/>
+          <w:color w:val="0F0F0F"/>
+        </w:rPr>
+        <w:t>JavaScript</w:t>
+      </w:r>
+      <w:r>
+        <w:rPr>
+          <w:rFonts w:ascii="Segoe UI" w:hAnsi="Segoe UI" w:cs="Segoe UI" w:hint="eastAsia"/>
+          <w:color w:val="0F0F0F"/>
+        </w:rPr>
+        <w:t>的异步编程的一部分，通常用于</w:t>
+      </w:r>
+      <w:r>
+        <w:rPr>
+          <w:rFonts w:ascii="Segoe UI" w:hAnsi="Segoe UI" w:cs="Segoe UI" w:hint="eastAsia"/>
+          <w:b/>
+          <w:bCs/>
+          <w:color w:val="0F0F0F"/>
+        </w:rPr>
+        <w:t>处理耗时的网络请求</w:t>
+      </w:r>
+      <w:r>
+        <w:rPr>
+          <w:rFonts w:ascii="Segoe UI" w:hAnsi="Segoe UI" w:cs="Segoe UI" w:hint="eastAsia"/>
+          <w:color w:val="0F0F0F"/>
+        </w:rPr>
+        <w:t>，如数据库操作。</w:t>
+      </w:r>
+    </w:p>
+    <w:p>
+      <w:pPr>
+        <w:ind w:leftChars="200" w:left="440"/>
+        <w:rPr>
+          <w:rFonts w:ascii="Segoe UI" w:hAnsi="Segoe UI" w:cs="Segoe UI"/>
+          <w:color w:val="0F0F0F"/>
+        </w:rPr>
+      </w:pPr>
+      <w:r>
+        <w:rPr>
+          <w:rFonts w:ascii="Segoe UI" w:hAnsi="Segoe UI" w:cs="Segoe UI" w:hint="eastAsia"/>
+          <w:b/>
+          <w:bCs/>
+          <w:color w:val="0F0F0F"/>
+        </w:rPr>
+        <w:t>2</w:t>
+      </w:r>
+      <w:r>
+        <w:rPr>
+          <w:rFonts w:ascii="Segoe UI" w:hAnsi="Segoe UI" w:cs="Segoe UI" w:hint="eastAsia"/>
+          <w:b/>
+          <w:bCs/>
+          <w:color w:val="0F0F0F"/>
+        </w:rPr>
+        <w:t>）</w:t>
+      </w:r>
+      <w:r>
+        <w:rPr>
+          <w:rFonts w:ascii="Segoe UI" w:hAnsi="Segoe UI" w:cs="Segoe UI" w:hint="eastAsia"/>
+          <w:b/>
+          <w:bCs/>
+          <w:color w:val="0F0F0F"/>
+        </w:rPr>
+        <w:t>文档引用：</w:t>
+      </w:r>
+      <w:r>
+        <w:rPr>
+          <w:rFonts w:ascii="Segoe UI" w:hAnsi="Segoe UI" w:cs="Segoe UI" w:hint="eastAsia"/>
+          <w:b/>
+          <w:bCs/>
+          <w:color w:val="0F0F0F"/>
+        </w:rPr>
+        <w:t>doc(</w:t>
+      </w:r>
+      <w:proofErr w:type="spellStart"/>
+      <w:r>
+        <w:rPr>
+          <w:rFonts w:ascii="Segoe UI" w:hAnsi="Segoe UI" w:cs="Segoe UI" w:hint="eastAsia"/>
+          <w:b/>
+          <w:bCs/>
+          <w:color w:val="0F0F0F"/>
+        </w:rPr>
+        <w:t>db</w:t>
+      </w:r>
+      <w:proofErr w:type="spellEnd"/>
+      <w:r>
+        <w:rPr>
+          <w:rFonts w:ascii="Segoe UI" w:hAnsi="Segoe UI" w:cs="Segoe UI" w:hint="eastAsia"/>
+          <w:b/>
+          <w:bCs/>
+          <w:color w:val="0F0F0F"/>
+        </w:rPr>
+        <w:t>, "pallets", palletToEdit.id)</w:t>
+      </w:r>
+      <w:r>
+        <w:rPr>
+          <w:rFonts w:ascii="Segoe UI" w:hAnsi="Segoe UI" w:cs="Segoe UI" w:hint="eastAsia"/>
+          <w:color w:val="0F0F0F"/>
+        </w:rPr>
+        <w:t xml:space="preserve"> </w:t>
+      </w:r>
+      <w:r>
+        <w:rPr>
+          <w:rFonts w:ascii="Segoe UI" w:hAnsi="Segoe UI" w:cs="Segoe UI" w:hint="eastAsia"/>
+          <w:color w:val="0F0F0F"/>
+        </w:rPr>
+        <w:t>创建了一个指向</w:t>
+      </w:r>
+      <w:r>
+        <w:rPr>
+          <w:rFonts w:ascii="Segoe UI" w:hAnsi="Segoe UI" w:cs="Segoe UI" w:hint="eastAsia"/>
+          <w:color w:val="0F0F0F"/>
+        </w:rPr>
+        <w:t xml:space="preserve">Firebase </w:t>
+      </w:r>
+      <w:proofErr w:type="spellStart"/>
+      <w:r>
+        <w:rPr>
+          <w:rFonts w:ascii="Segoe UI" w:hAnsi="Segoe UI" w:cs="Segoe UI" w:hint="eastAsia"/>
+          <w:color w:val="0F0F0F"/>
+        </w:rPr>
+        <w:t>Firestore</w:t>
+      </w:r>
+      <w:proofErr w:type="spellEnd"/>
+      <w:r>
+        <w:rPr>
+          <w:rFonts w:ascii="Segoe UI" w:hAnsi="Segoe UI" w:cs="Segoe UI" w:hint="eastAsia"/>
+          <w:color w:val="0F0F0F"/>
+        </w:rPr>
+        <w:t>数据库中特定文档的引用。在这里：</w:t>
+      </w:r>
+    </w:p>
+    <w:p>
+      <w:pPr>
+        <w:ind w:leftChars="200" w:left="440"/>
+        <w:rPr>
+          <w:rFonts w:ascii="Segoe UI" w:hAnsi="Segoe UI" w:cs="Segoe UI" w:hint="eastAsia"/>
+          <w:color w:val="0F0F0F"/>
+        </w:rPr>
+      </w:pPr>
+      <w:r>
+        <w:rPr>
+          <w:rFonts w:ascii="Segoe UI" w:hAnsi="Segoe UI" w:cs="Segoe UI"/>
+          <w:color w:val="0F0F0F"/>
+        </w:rPr>
+        <w:t>-</w:t>
+      </w:r>
+      <w:r>
+        <w:rPr>
+          <w:rFonts w:ascii="Segoe UI" w:hAnsi="Segoe UI" w:cs="Segoe UI"/>
+          <w:color w:val="0F0F0F"/>
+        </w:rPr>
+        <w:t xml:space="preserve"> </w:t>
+      </w:r>
+      <w:proofErr w:type="spellStart"/>
+      <w:r>
+        <w:rPr>
+          <w:rFonts w:ascii="Segoe UI" w:hAnsi="Segoe UI" w:cs="Segoe UI" w:hint="eastAsia"/>
+          <w:color w:val="0F0F0F"/>
+        </w:rPr>
+        <w:t>db</w:t>
+      </w:r>
+      <w:proofErr w:type="spellEnd"/>
+      <w:r>
+        <w:rPr>
+          <w:rFonts w:ascii="Segoe UI" w:hAnsi="Segoe UI" w:cs="Segoe UI" w:hint="eastAsia"/>
+          <w:color w:val="0F0F0F"/>
+        </w:rPr>
+        <w:t xml:space="preserve"> </w:t>
+      </w:r>
+      <w:r>
+        <w:rPr>
+          <w:rFonts w:ascii="Segoe UI" w:hAnsi="Segoe UI" w:cs="Segoe UI" w:hint="eastAsia"/>
+          <w:color w:val="0F0F0F"/>
+        </w:rPr>
+        <w:t>是对</w:t>
+      </w:r>
+      <w:proofErr w:type="spellStart"/>
+      <w:r>
+        <w:rPr>
+          <w:rFonts w:ascii="Segoe UI" w:hAnsi="Segoe UI" w:cs="Segoe UI" w:hint="eastAsia"/>
+          <w:color w:val="0F0F0F"/>
+        </w:rPr>
+        <w:t>Firestore</w:t>
+      </w:r>
+      <w:proofErr w:type="spellEnd"/>
+      <w:r>
+        <w:rPr>
+          <w:rFonts w:ascii="Segoe UI" w:hAnsi="Segoe UI" w:cs="Segoe UI" w:hint="eastAsia"/>
+          <w:color w:val="0F0F0F"/>
+        </w:rPr>
+        <w:t>数据库的引用。</w:t>
+      </w:r>
+    </w:p>
+    <w:p>
+      <w:pPr>
+        <w:ind w:leftChars="200" w:left="440"/>
+        <w:rPr>
+          <w:rFonts w:ascii="Segoe UI" w:hAnsi="Segoe UI" w:cs="Segoe UI" w:hint="eastAsia"/>
+          <w:color w:val="0F0F0F"/>
+        </w:rPr>
+      </w:pPr>
+      <w:r>
+        <w:rPr>
+          <w:rFonts w:ascii="Segoe UI" w:hAnsi="Segoe UI" w:cs="Segoe UI"/>
+          <w:color w:val="0F0F0F"/>
+        </w:rPr>
+        <w:t>-</w:t>
+      </w:r>
+      <w:r>
+        <w:rPr>
+          <w:rFonts w:ascii="Segoe UI" w:hAnsi="Segoe UI" w:cs="Segoe UI"/>
+          <w:color w:val="0F0F0F"/>
+        </w:rPr>
+        <w:t xml:space="preserve"> </w:t>
+      </w:r>
+      <w:r>
+        <w:rPr>
+          <w:rFonts w:ascii="Segoe UI" w:hAnsi="Segoe UI" w:cs="Segoe UI" w:hint="eastAsia"/>
+          <w:color w:val="0F0F0F"/>
+        </w:rPr>
+        <w:t xml:space="preserve">"pallets" </w:t>
+      </w:r>
+      <w:r>
+        <w:rPr>
+          <w:rFonts w:ascii="Segoe UI" w:hAnsi="Segoe UI" w:cs="Segoe UI" w:hint="eastAsia"/>
+          <w:color w:val="0F0F0F"/>
+        </w:rPr>
+        <w:t>是集合的名称。</w:t>
+      </w:r>
+    </w:p>
+    <w:p>
+      <w:pPr>
+        <w:ind w:leftChars="200" w:left="440"/>
+        <w:rPr>
+          <w:rFonts w:ascii="Segoe UI" w:hAnsi="Segoe UI" w:cs="Segoe UI" w:hint="eastAsia"/>
+          <w:color w:val="0F0F0F"/>
+        </w:rPr>
+      </w:pPr>
+      <w:r>
+        <w:rPr>
+          <w:rFonts w:ascii="Segoe UI" w:hAnsi="Segoe UI" w:cs="Segoe UI"/>
+          <w:color w:val="0F0F0F"/>
+        </w:rPr>
+        <w:t>-</w:t>
+      </w:r>
+      <w:r>
+        <w:rPr>
+          <w:rFonts w:ascii="Segoe UI" w:hAnsi="Segoe UI" w:cs="Segoe UI"/>
+          <w:color w:val="0F0F0F"/>
+        </w:rPr>
+        <w:t xml:space="preserve"> </w:t>
+      </w:r>
+      <w:r>
+        <w:rPr>
+          <w:rFonts w:ascii="Segoe UI" w:hAnsi="Segoe UI" w:cs="Segoe UI" w:hint="eastAsia"/>
+          <w:color w:val="0F0F0F"/>
+        </w:rPr>
+        <w:t xml:space="preserve">palletToEdit.id </w:t>
+      </w:r>
+      <w:r>
+        <w:rPr>
+          <w:rFonts w:ascii="Segoe UI" w:hAnsi="Segoe UI" w:cs="Segoe UI" w:hint="eastAsia"/>
+          <w:color w:val="0F0F0F"/>
+        </w:rPr>
+        <w:t>是需要更新的文档的</w:t>
+      </w:r>
+      <w:r>
+        <w:rPr>
+          <w:rFonts w:ascii="Segoe UI" w:hAnsi="Segoe UI" w:cs="Segoe UI" w:hint="eastAsia"/>
+          <w:color w:val="0F0F0F"/>
+        </w:rPr>
+        <w:t>ID</w:t>
+      </w:r>
+      <w:r>
+        <w:rPr>
+          <w:rFonts w:ascii="Segoe UI" w:hAnsi="Segoe UI" w:cs="Segoe UI" w:hint="eastAsia"/>
+          <w:color w:val="0F0F0F"/>
+        </w:rPr>
+        <w:t>（唯一标识符）</w:t>
+      </w:r>
+      <w:r>
+        <w:rPr>
+          <w:rFonts w:ascii="Segoe UI" w:hAnsi="Segoe UI" w:cs="Segoe UI" w:hint="eastAsia"/>
+          <w:color w:val="0F0F0F"/>
+        </w:rPr>
+        <w:t>。</w:t>
+      </w:r>
+    </w:p>
+    <w:p>
+      <w:pPr>
+        <w:ind w:leftChars="200" w:left="440"/>
+        <w:rPr>
+          <w:rFonts w:ascii="Segoe UI" w:hAnsi="Segoe UI" w:cs="Segoe UI"/>
+          <w:color w:val="0F0F0F"/>
+        </w:rPr>
+      </w:pPr>
+      <w:r>
+        <w:rPr>
+          <w:rFonts w:ascii="Segoe UI" w:hAnsi="Segoe UI" w:cs="Segoe UI" w:hint="eastAsia"/>
+          <w:b/>
+          <w:bCs/>
+          <w:color w:val="0F0F0F"/>
+        </w:rPr>
+        <w:t>3</w:t>
+      </w:r>
+      <w:r>
+        <w:rPr>
+          <w:rFonts w:ascii="Segoe UI" w:hAnsi="Segoe UI" w:cs="Segoe UI" w:hint="eastAsia"/>
+          <w:b/>
+          <w:bCs/>
+          <w:color w:val="0F0F0F"/>
+        </w:rPr>
+        <w:t>）</w:t>
+      </w:r>
+      <w:r>
+        <w:rPr>
+          <w:rFonts w:ascii="Segoe UI" w:hAnsi="Segoe UI" w:cs="Segoe UI" w:hint="eastAsia"/>
+          <w:b/>
+          <w:bCs/>
+          <w:color w:val="0F0F0F"/>
+        </w:rPr>
+        <w:t>更新数据：</w:t>
+      </w:r>
+      <w:proofErr w:type="spellStart"/>
+      <w:r>
+        <w:rPr>
+          <w:rFonts w:ascii="Segoe UI" w:hAnsi="Segoe UI" w:cs="Segoe UI" w:hint="eastAsia"/>
+          <w:color w:val="0F0F0F"/>
+        </w:rPr>
+        <w:t>updateDoc</w:t>
+      </w:r>
+      <w:proofErr w:type="spellEnd"/>
+      <w:r>
+        <w:rPr>
+          <w:rFonts w:ascii="Segoe UI" w:hAnsi="Segoe UI" w:cs="Segoe UI" w:hint="eastAsia"/>
+          <w:color w:val="0F0F0F"/>
+        </w:rPr>
+        <w:t xml:space="preserve"> </w:t>
+      </w:r>
+      <w:r>
+        <w:rPr>
+          <w:rFonts w:ascii="Segoe UI" w:hAnsi="Segoe UI" w:cs="Segoe UI" w:hint="eastAsia"/>
+          <w:color w:val="0F0F0F"/>
+        </w:rPr>
+        <w:t>是</w:t>
+      </w:r>
+      <w:proofErr w:type="spellStart"/>
+      <w:r>
+        <w:rPr>
+          <w:rFonts w:ascii="Segoe UI" w:hAnsi="Segoe UI" w:cs="Segoe UI" w:hint="eastAsia"/>
+          <w:color w:val="0F0F0F"/>
+        </w:rPr>
+        <w:t>Firestore</w:t>
+      </w:r>
+      <w:proofErr w:type="spellEnd"/>
+      <w:r>
+        <w:rPr>
+          <w:rFonts w:ascii="Segoe UI" w:hAnsi="Segoe UI" w:cs="Segoe UI" w:hint="eastAsia"/>
+          <w:color w:val="0F0F0F"/>
+        </w:rPr>
+        <w:t>的一个方法，用于</w:t>
+      </w:r>
+      <w:r>
+        <w:rPr>
+          <w:rFonts w:ascii="Segoe UI" w:hAnsi="Segoe UI" w:cs="Segoe UI" w:hint="eastAsia"/>
+          <w:b/>
+          <w:bCs/>
+          <w:color w:val="0F0F0F"/>
+        </w:rPr>
+        <w:t>更新指定文档的数据。</w:t>
+      </w:r>
+      <w:r>
+        <w:rPr>
+          <w:rFonts w:ascii="Segoe UI" w:hAnsi="Segoe UI" w:cs="Segoe UI" w:hint="eastAsia"/>
+          <w:color w:val="0F0F0F"/>
+        </w:rPr>
+        <w:t>在这段代码中，它被用来更新</w:t>
+      </w:r>
+      <w:r>
+        <w:rPr>
+          <w:rFonts w:ascii="Segoe UI" w:hAnsi="Segoe UI" w:cs="Segoe UI" w:hint="eastAsia"/>
+          <w:color w:val="0F0F0F"/>
+        </w:rPr>
+        <w:t xml:space="preserve"> palletToEdit.id </w:t>
+      </w:r>
+      <w:r>
+        <w:rPr>
+          <w:rFonts w:ascii="Segoe UI" w:hAnsi="Segoe UI" w:cs="Segoe UI" w:hint="eastAsia"/>
+          <w:color w:val="0F0F0F"/>
+        </w:rPr>
+        <w:t>对应的文档，更新的数据包括：</w:t>
+      </w:r>
+    </w:p>
+    <w:p>
+      <w:pPr>
+        <w:ind w:leftChars="200" w:left="440"/>
+        <w:rPr>
+          <w:rFonts w:ascii="Segoe UI" w:hAnsi="Segoe UI" w:cs="Segoe UI" w:hint="eastAsia"/>
+          <w:b/>
+          <w:bCs/>
+          <w:color w:val="FF0000"/>
+        </w:rPr>
+      </w:pPr>
+      <w:r>
+        <w:rPr>
+          <w:rFonts w:ascii="Segoe UI" w:hAnsi="Segoe UI" w:cs="Segoe UI" w:hint="eastAsia"/>
+          <w:b/>
+          <w:bCs/>
+          <w:color w:val="FF0000"/>
+        </w:rPr>
+        <w:t>description</w:t>
+      </w:r>
+      <w:r>
+        <w:rPr>
+          <w:rFonts w:ascii="Segoe UI" w:hAnsi="Segoe UI" w:cs="Segoe UI" w:hint="eastAsia"/>
+          <w:b/>
+          <w:bCs/>
+          <w:color w:val="FF0000"/>
+        </w:rPr>
+        <w:t>：新的描述字符串。</w:t>
+      </w:r>
+    </w:p>
+    <w:p>
+      <w:pPr>
+        <w:ind w:leftChars="200" w:left="440"/>
+        <w:rPr>
+          <w:rFonts w:ascii="Segoe UI" w:hAnsi="Segoe UI" w:cs="Segoe UI" w:hint="eastAsia"/>
+          <w:b/>
+          <w:bCs/>
+          <w:color w:val="FF0000"/>
+        </w:rPr>
+      </w:pPr>
+      <w:r>
+        <w:rPr>
+          <w:rFonts w:ascii="Segoe UI" w:hAnsi="Segoe UI" w:cs="Segoe UI" w:hint="eastAsia"/>
+          <w:b/>
+          <w:bCs/>
+          <w:color w:val="FF0000"/>
+        </w:rPr>
+        <w:t>weight</w:t>
+      </w:r>
+      <w:r>
+        <w:rPr>
+          <w:rFonts w:ascii="Segoe UI" w:hAnsi="Segoe UI" w:cs="Segoe UI" w:hint="eastAsia"/>
+          <w:b/>
+          <w:bCs/>
+          <w:color w:val="FF0000"/>
+        </w:rPr>
+        <w:t>：新的重量值。</w:t>
+      </w:r>
+    </w:p>
+    <w:p>
+      <w:pPr>
+        <w:ind w:leftChars="200" w:left="440"/>
+        <w:rPr>
+          <w:rFonts w:ascii="Segoe UI" w:hAnsi="Segoe UI" w:cs="Segoe UI" w:hint="eastAsia"/>
+          <w:b/>
+          <w:bCs/>
+          <w:color w:val="0070C0"/>
+        </w:rPr>
+      </w:pPr>
+      <w:r>
+        <w:rPr>
+          <w:rFonts w:ascii="Segoe UI" w:hAnsi="Segoe UI" w:cs="Segoe UI" w:hint="eastAsia"/>
+          <w:b/>
+          <w:bCs/>
+          <w:color w:val="0070C0"/>
+        </w:rPr>
+        <w:t>delivered</w:t>
+      </w:r>
+      <w:r>
+        <w:rPr>
+          <w:rFonts w:ascii="Segoe UI" w:hAnsi="Segoe UI" w:cs="Segoe UI" w:hint="eastAsia"/>
+          <w:b/>
+          <w:bCs/>
+          <w:color w:val="0070C0"/>
+        </w:rPr>
+        <w:t>：保持</w:t>
+      </w:r>
+      <w:r>
+        <w:rPr>
+          <w:rFonts w:ascii="Segoe UI" w:hAnsi="Segoe UI" w:cs="Segoe UI" w:hint="eastAsia"/>
+          <w:b/>
+          <w:bCs/>
+          <w:color w:val="0070C0"/>
+        </w:rPr>
+        <w:t xml:space="preserve"> </w:t>
+      </w:r>
+      <w:proofErr w:type="spellStart"/>
+      <w:r>
+        <w:rPr>
+          <w:rFonts w:ascii="Segoe UI" w:hAnsi="Segoe UI" w:cs="Segoe UI" w:hint="eastAsia"/>
+          <w:b/>
+          <w:bCs/>
+          <w:color w:val="0070C0"/>
+        </w:rPr>
+        <w:t>palletToEdit.delivered</w:t>
+      </w:r>
+      <w:proofErr w:type="spellEnd"/>
+      <w:r>
+        <w:rPr>
+          <w:rFonts w:ascii="Segoe UI" w:hAnsi="Segoe UI" w:cs="Segoe UI" w:hint="eastAsia"/>
+          <w:b/>
+          <w:bCs/>
+          <w:color w:val="0070C0"/>
+        </w:rPr>
+        <w:t xml:space="preserve"> </w:t>
+      </w:r>
+      <w:r>
+        <w:rPr>
+          <w:rFonts w:ascii="Segoe UI" w:hAnsi="Segoe UI" w:cs="Segoe UI" w:hint="eastAsia"/>
+          <w:b/>
+          <w:bCs/>
+          <w:color w:val="0070C0"/>
+        </w:rPr>
+        <w:t>的当前值。</w:t>
+      </w:r>
+    </w:p>
+    <w:p>
+      <w:pPr>
+        <w:ind w:leftChars="200" w:left="440"/>
+        <w:rPr>
+          <w:rFonts w:ascii="Segoe UI" w:hAnsi="Segoe UI" w:cs="Segoe UI" w:hint="eastAsia"/>
+          <w:b/>
+          <w:bCs/>
+          <w:color w:val="0070C0"/>
+        </w:rPr>
+      </w:pPr>
+      <w:proofErr w:type="spellStart"/>
+      <w:r>
+        <w:rPr>
+          <w:rFonts w:ascii="Segoe UI" w:hAnsi="Segoe UI" w:cs="Segoe UI" w:hint="eastAsia"/>
+          <w:b/>
+          <w:bCs/>
+          <w:color w:val="0070C0"/>
+        </w:rPr>
+        <w:t>createdAt</w:t>
+      </w:r>
+      <w:proofErr w:type="spellEnd"/>
+      <w:r>
+        <w:rPr>
+          <w:rFonts w:ascii="Segoe UI" w:hAnsi="Segoe UI" w:cs="Segoe UI" w:hint="eastAsia"/>
+          <w:b/>
+          <w:bCs/>
+          <w:color w:val="0070C0"/>
+        </w:rPr>
+        <w:t>：保持</w:t>
+      </w:r>
+      <w:r>
+        <w:rPr>
+          <w:rFonts w:ascii="Segoe UI" w:hAnsi="Segoe UI" w:cs="Segoe UI" w:hint="eastAsia"/>
+          <w:b/>
+          <w:bCs/>
+          <w:color w:val="0070C0"/>
+        </w:rPr>
+        <w:t xml:space="preserve"> </w:t>
+      </w:r>
+      <w:proofErr w:type="spellStart"/>
+      <w:r>
+        <w:rPr>
+          <w:rFonts w:ascii="Segoe UI" w:hAnsi="Segoe UI" w:cs="Segoe UI" w:hint="eastAsia"/>
+          <w:b/>
+          <w:bCs/>
+          <w:color w:val="0070C0"/>
+        </w:rPr>
+        <w:t>palletToEdit.createdAt</w:t>
+      </w:r>
+      <w:proofErr w:type="spellEnd"/>
+      <w:r>
+        <w:rPr>
+          <w:rFonts w:ascii="Segoe UI" w:hAnsi="Segoe UI" w:cs="Segoe UI" w:hint="eastAsia"/>
+          <w:b/>
+          <w:bCs/>
+          <w:color w:val="0070C0"/>
+        </w:rPr>
+        <w:t xml:space="preserve"> </w:t>
+      </w:r>
+      <w:r>
+        <w:rPr>
+          <w:rFonts w:ascii="Segoe UI" w:hAnsi="Segoe UI" w:cs="Segoe UI" w:hint="eastAsia"/>
+          <w:b/>
+          <w:bCs/>
+          <w:color w:val="0070C0"/>
+        </w:rPr>
+        <w:t>的当前值。</w:t>
+      </w:r>
+    </w:p>
+    <w:p>
+      <w:pPr>
+        <w:ind w:leftChars="200" w:left="440"/>
+        <w:rPr>
+          <w:rFonts w:ascii="Segoe UI" w:hAnsi="Segoe UI" w:cs="Segoe UI" w:hint="eastAsia"/>
+          <w:b/>
+          <w:bCs/>
+          <w:color w:val="0070C0"/>
+        </w:rPr>
+      </w:pPr>
+      <w:proofErr w:type="spellStart"/>
+      <w:r>
+        <w:rPr>
+          <w:rFonts w:ascii="Segoe UI" w:hAnsi="Segoe UI" w:cs="Segoe UI" w:hint="eastAsia"/>
+          <w:b/>
+          <w:bCs/>
+          <w:color w:val="0070C0"/>
+        </w:rPr>
+        <w:t>userID</w:t>
+      </w:r>
+      <w:proofErr w:type="spellEnd"/>
+      <w:r>
+        <w:rPr>
+          <w:rFonts w:ascii="Segoe UI" w:hAnsi="Segoe UI" w:cs="Segoe UI" w:hint="eastAsia"/>
+          <w:b/>
+          <w:bCs/>
+          <w:color w:val="0070C0"/>
+        </w:rPr>
+        <w:t>：保持</w:t>
+      </w:r>
+      <w:r>
+        <w:rPr>
+          <w:rFonts w:ascii="Segoe UI" w:hAnsi="Segoe UI" w:cs="Segoe UI" w:hint="eastAsia"/>
+          <w:b/>
+          <w:bCs/>
+          <w:color w:val="0070C0"/>
+        </w:rPr>
+        <w:t xml:space="preserve"> </w:t>
+      </w:r>
+      <w:proofErr w:type="spellStart"/>
+      <w:r>
+        <w:rPr>
+          <w:rFonts w:ascii="Segoe UI" w:hAnsi="Segoe UI" w:cs="Segoe UI" w:hint="eastAsia"/>
+          <w:b/>
+          <w:bCs/>
+          <w:color w:val="0070C0"/>
+        </w:rPr>
+        <w:t>palletToEdit.userID</w:t>
+      </w:r>
+      <w:proofErr w:type="spellEnd"/>
+      <w:r>
+        <w:rPr>
+          <w:rFonts w:ascii="Segoe UI" w:hAnsi="Segoe UI" w:cs="Segoe UI" w:hint="eastAsia"/>
+          <w:b/>
+          <w:bCs/>
+          <w:color w:val="0070C0"/>
+        </w:rPr>
+        <w:t xml:space="preserve"> </w:t>
+      </w:r>
+      <w:r>
+        <w:rPr>
+          <w:rFonts w:ascii="Segoe UI" w:hAnsi="Segoe UI" w:cs="Segoe UI" w:hint="eastAsia"/>
+          <w:b/>
+          <w:bCs/>
+          <w:color w:val="0070C0"/>
+        </w:rPr>
+        <w:t>的当前值。</w:t>
+      </w:r>
+    </w:p>
+    <w:p>
+      <w:pPr>
+        <w:ind w:leftChars="200" w:left="440"/>
+        <w:rPr>
+          <w:rFonts w:ascii="Segoe UI" w:hAnsi="Segoe UI" w:cs="Segoe UI" w:hint="eastAsia"/>
+          <w:color w:val="0F0F0F"/>
+        </w:rPr>
+      </w:pPr>
+      <w:r>
+        <w:rPr>
+          <w:rFonts w:ascii="Segoe UI" w:hAnsi="Segoe UI" w:cs="Segoe UI" w:hint="eastAsia"/>
+          <w:color w:val="0F0F0F"/>
+        </w:rPr>
+        <w:t>这表明代码的意图是</w:t>
+      </w:r>
+      <w:r>
+        <w:rPr>
+          <w:rFonts w:ascii="Segoe UI" w:hAnsi="Segoe UI" w:cs="Segoe UI" w:hint="eastAsia"/>
+          <w:b/>
+          <w:bCs/>
+          <w:color w:val="0F0F0F"/>
+        </w:rPr>
+        <w:t>更新部分字段，而保持其他字段不变。</w:t>
+      </w:r>
+    </w:p>
+    <w:p>
+      <w:pPr>
+        <w:ind w:leftChars="200" w:left="440"/>
+        <w:rPr>
+          <w:rFonts w:ascii="Segoe UI" w:hAnsi="Segoe UI" w:cs="Segoe UI"/>
+          <w:color w:val="0F0F0F"/>
+        </w:rPr>
+      </w:pPr>
+    </w:p>
+    <w:p>
+      <w:pPr>
+        <w:ind w:leftChars="200" w:left="440"/>
+        <w:rPr>
+          <w:rFonts w:ascii="Segoe UI" w:hAnsi="Segoe UI" w:cs="Segoe UI" w:hint="eastAsia"/>
+          <w:color w:val="0F0F0F"/>
+        </w:rPr>
+      </w:pPr>
+      <w:r>
+        <w:rPr>
+          <w:rFonts w:ascii="Segoe UI" w:hAnsi="Segoe UI" w:cs="Segoe UI" w:hint="eastAsia"/>
+          <w:color w:val="0F0F0F"/>
+        </w:rPr>
+        <w:t>用途：这种更新操作通常用于修改数据库中的现有记录。例如，如果你正在开发一个物流系统，你可能需要更新货物的描述或重量，但同时保留其创建时间和用户</w:t>
+      </w:r>
+      <w:r>
+        <w:rPr>
+          <w:rFonts w:ascii="Segoe UI" w:hAnsi="Segoe UI" w:cs="Segoe UI" w:hint="eastAsia"/>
+          <w:color w:val="0F0F0F"/>
+        </w:rPr>
+        <w:t>ID</w:t>
+      </w:r>
+      <w:r>
+        <w:rPr>
+          <w:rFonts w:ascii="Segoe UI" w:hAnsi="Segoe UI" w:cs="Segoe UI" w:hint="eastAsia"/>
+          <w:color w:val="0F0F0F"/>
+        </w:rPr>
+        <w:t>等信息不变。</w:t>
+      </w:r>
+    </w:p>
+    <w:p>
+      <w:pPr>
+        <w:ind w:leftChars="200" w:left="440"/>
+        <w:rPr>
+          <w:rFonts w:ascii="Segoe UI" w:hAnsi="Segoe UI" w:cs="Segoe UI"/>
+          <w:color w:val="0F0F0F"/>
+        </w:rPr>
+      </w:pPr>
+    </w:p>
+    <w:p>
+      <w:pPr>
+        <w:ind w:leftChars="200" w:left="440"/>
+        <w:rPr>
+          <w:rFonts w:ascii="Segoe UI" w:hAnsi="Segoe UI" w:cs="Segoe UI" w:hint="eastAsia"/>
+          <w:color w:val="0F0F0F"/>
+        </w:rPr>
+      </w:pPr>
+      <w:r>
+        <w:rPr>
+          <w:rFonts w:ascii="Segoe UI" w:hAnsi="Segoe UI" w:cs="Segoe UI" w:hint="eastAsia"/>
+          <w:color w:val="0F0F0F"/>
+        </w:rPr>
+        <w:lastRenderedPageBreak/>
+        <w:t>这段代码是一个很好的例子，展示了如何在现代</w:t>
+      </w:r>
+      <w:r>
+        <w:rPr>
+          <w:rFonts w:ascii="Segoe UI" w:hAnsi="Segoe UI" w:cs="Segoe UI" w:hint="eastAsia"/>
+          <w:color w:val="0F0F0F"/>
+        </w:rPr>
+        <w:t>JavaScript</w:t>
+      </w:r>
+      <w:r>
+        <w:rPr>
+          <w:rFonts w:ascii="Segoe UI" w:hAnsi="Segoe UI" w:cs="Segoe UI" w:hint="eastAsia"/>
+          <w:color w:val="0F0F0F"/>
+        </w:rPr>
+        <w:t>应用程序中使用</w:t>
+      </w:r>
+      <w:r>
+        <w:rPr>
+          <w:rFonts w:ascii="Segoe UI" w:hAnsi="Segoe UI" w:cs="Segoe UI" w:hint="eastAsia"/>
+          <w:color w:val="0F0F0F"/>
+        </w:rPr>
+        <w:t>Firebase</w:t>
+      </w:r>
+      <w:r>
+        <w:rPr>
+          <w:rFonts w:ascii="Segoe UI" w:hAnsi="Segoe UI" w:cs="Segoe UI" w:hint="eastAsia"/>
+          <w:color w:val="0F0F0F"/>
+        </w:rPr>
+        <w:t>来进行高效的数据管理和更新。使用</w:t>
+      </w:r>
+      <w:r>
+        <w:rPr>
+          <w:rFonts w:ascii="Segoe UI" w:hAnsi="Segoe UI" w:cs="Segoe UI" w:hint="eastAsia"/>
+          <w:color w:val="0F0F0F"/>
+        </w:rPr>
+        <w:t>await</w:t>
+      </w:r>
+      <w:r>
+        <w:rPr>
+          <w:rFonts w:ascii="Segoe UI" w:hAnsi="Segoe UI" w:cs="Segoe UI" w:hint="eastAsia"/>
+          <w:color w:val="0F0F0F"/>
+        </w:rPr>
+        <w:t>确保了代码的可读性和操作的正确性，特别是在涉及数据库交互的场景中。</w:t>
       </w:r>
     </w:p>
     <w:sectPr>

</xml_diff>